<commit_message>
add table 4 and number
update hello French
</commit_message>
<xml_diff>
--- a/HelloFrench.docx
+++ b/HelloFrench.docx
@@ -2629,7 +2629,7 @@
     <w:p>
       <w:pPr>
         <w:rPr>
-          <w:rFonts w:ascii="Lucida Sans Unicode" w:hAnsi="Lucida Sans Unicode" w:cs="Lucida Sans Unicode" w:hint="eastAsia"/>
+          <w:rFonts w:ascii="Lucida Sans Unicode" w:hAnsi="Lucida Sans Unicode" w:cs="Lucida Sans Unicode"/>
           <w:lang w:val="fr-CA"/>
         </w:rPr>
       </w:pPr>
@@ -3855,7 +3855,7 @@
     <w:p>
       <w:pPr>
         <w:rPr>
-          <w:rFonts w:ascii="Lucida Sans Unicode" w:hAnsi="Lucida Sans Unicode" w:cs="Lucida Sans Unicode" w:hint="eastAsia"/>
+          <w:rFonts w:ascii="Lucida Sans Unicode" w:hAnsi="Lucida Sans Unicode" w:cs="Lucida Sans Unicode"/>
           <w:lang w:val="fr-CA"/>
         </w:rPr>
       </w:pPr>
@@ -4077,7 +4077,7 @@
           <w:p>
             <w:pPr>
               <w:rPr>
-                <w:rFonts w:ascii="Lucida Sans Unicode" w:hAnsi="Lucida Sans Unicode" w:cs="Lucida Sans Unicode" w:hint="eastAsia"/>
+                <w:rFonts w:ascii="Lucida Sans Unicode" w:hAnsi="Lucida Sans Unicode" w:cs="Lucida Sans Unicode"/>
                 <w:lang w:val="fr-CA"/>
               </w:rPr>
             </w:pPr>
@@ -4181,7 +4181,7 @@
           <w:p>
             <w:pPr>
               <w:rPr>
-                <w:rFonts w:ascii="Lucida Sans Unicode" w:hAnsi="Lucida Sans Unicode" w:cs="Lucida Sans Unicode" w:hint="eastAsia"/>
+                <w:rFonts w:ascii="Lucida Sans Unicode" w:hAnsi="Lucida Sans Unicode" w:cs="Lucida Sans Unicode"/>
                 <w:lang w:val="fr-CA"/>
               </w:rPr>
             </w:pPr>
@@ -4285,7 +4285,7 @@
           <w:p>
             <w:pPr>
               <w:rPr>
-                <w:rFonts w:ascii="Lucida Sans Unicode" w:hAnsi="Lucida Sans Unicode" w:cs="Lucida Sans Unicode" w:hint="eastAsia"/>
+                <w:rFonts w:ascii="Lucida Sans Unicode" w:hAnsi="Lucida Sans Unicode" w:cs="Lucida Sans Unicode"/>
                 <w:lang w:val="fr-CA"/>
               </w:rPr>
             </w:pPr>
@@ -4389,7 +4389,7 @@
           <w:p>
             <w:pPr>
               <w:rPr>
-                <w:rFonts w:ascii="Lucida Sans Unicode" w:hAnsi="Lucida Sans Unicode" w:cs="Lucida Sans Unicode" w:hint="eastAsia"/>
+                <w:rFonts w:ascii="Lucida Sans Unicode" w:hAnsi="Lucida Sans Unicode" w:cs="Lucida Sans Unicode"/>
                 <w:lang w:val="fr-CA"/>
               </w:rPr>
             </w:pPr>
@@ -4496,13 +4496,13 @@
             <w:pPr>
               <w:rPr>
                 <w:rFonts w:ascii="Lucida Sans Unicode" w:hAnsi="Lucida Sans Unicode" w:cs="Lucida Sans Unicode"/>
-                <w:lang w:val="en-CA"/>
-              </w:rPr>
-            </w:pPr>
-            <w:r>
-              <w:rPr>
-                <w:rFonts w:ascii="Lucida Sans Unicode" w:hAnsi="Lucida Sans Unicode" w:cs="Lucida Sans Unicode"/>
-                <w:lang w:val="en-CA"/>
+                <w:lang w:val="fr-CA"/>
+              </w:rPr>
+            </w:pPr>
+            <w:r>
+              <w:rPr>
+                <w:rFonts w:ascii="Lucida Sans Unicode" w:hAnsi="Lucida Sans Unicode" w:cs="Lucida Sans Unicode"/>
+                <w:lang w:val="fr-CA"/>
               </w:rPr>
               <w:t>[œ̃ bɔ̃bɔ̃]</w:t>
             </w:r>
@@ -4599,7 +4599,7 @@
           <w:p>
             <w:pPr>
               <w:rPr>
-                <w:rFonts w:ascii="Lucida Sans Unicode" w:hAnsi="Lucida Sans Unicode" w:cs="Lucida Sans Unicode" w:hint="eastAsia"/>
+                <w:rFonts w:ascii="Lucida Sans Unicode" w:hAnsi="Lucida Sans Unicode" w:cs="Lucida Sans Unicode"/>
                 <w:lang w:val="fr-CA"/>
               </w:rPr>
             </w:pPr>
@@ -4703,7 +4703,7 @@
           <w:p>
             <w:pPr>
               <w:rPr>
-                <w:rFonts w:ascii="Lucida Sans Unicode" w:hAnsi="Lucida Sans Unicode" w:cs="Lucida Sans Unicode" w:hint="eastAsia"/>
+                <w:rFonts w:ascii="Lucida Sans Unicode" w:hAnsi="Lucida Sans Unicode" w:cs="Lucida Sans Unicode"/>
                 <w:lang w:val="fr-CA"/>
               </w:rPr>
             </w:pPr>
@@ -4807,7 +4807,7 @@
           <w:p>
             <w:pPr>
               <w:rPr>
-                <w:rFonts w:ascii="Lucida Sans Unicode" w:hAnsi="Lucida Sans Unicode" w:cs="Lucida Sans Unicode" w:hint="eastAsia"/>
+                <w:rFonts w:ascii="Lucida Sans Unicode" w:hAnsi="Lucida Sans Unicode" w:cs="Lucida Sans Unicode"/>
                 <w:lang w:val="en-CA"/>
               </w:rPr>
             </w:pPr>
@@ -4911,7 +4911,7 @@
           <w:p>
             <w:pPr>
               <w:rPr>
-                <w:rFonts w:ascii="Lucida Sans Unicode" w:hAnsi="Lucida Sans Unicode" w:cs="Lucida Sans Unicode" w:hint="eastAsia"/>
+                <w:rFonts w:ascii="Lucida Sans Unicode" w:hAnsi="Lucida Sans Unicode" w:cs="Lucida Sans Unicode"/>
                 <w:lang w:val="fr-CA"/>
               </w:rPr>
             </w:pPr>
@@ -5075,7 +5075,7 @@
     <w:p>
       <w:pPr>
         <w:rPr>
-          <w:rFonts w:ascii="Lucida Sans Unicode" w:hAnsi="Lucida Sans Unicode" w:cs="Lucida Sans Unicode" w:hint="eastAsia"/>
+          <w:rFonts w:ascii="Lucida Sans Unicode" w:hAnsi="Lucida Sans Unicode" w:cs="Lucida Sans Unicode"/>
           <w:lang w:val="fr-CA"/>
         </w:rPr>
       </w:pPr>
@@ -5095,35 +5095,34 @@
         <w:tblLook w:val="04A0" w:firstRow="1" w:lastRow="0" w:firstColumn="1" w:lastColumn="0" w:noHBand="0" w:noVBand="1"/>
       </w:tblPr>
       <w:tblGrid>
-        <w:gridCol w:w="1702"/>
-        <w:gridCol w:w="1842"/>
-        <w:gridCol w:w="1985"/>
+        <w:gridCol w:w="1637"/>
+        <w:gridCol w:w="2191"/>
         <w:gridCol w:w="1843"/>
         <w:gridCol w:w="2268"/>
+        <w:gridCol w:w="1701"/>
       </w:tblGrid>
       <w:tr>
         <w:tc>
           <w:tcPr>
-            <w:tcW w:w="1702" w:type="dxa"/>
-            <w:tcBorders>
-              <w:top w:val="single" w:sz="12" w:space="0" w:color="4472C4" w:themeColor="accent1"/>
-              <w:left w:val="single" w:sz="12" w:space="0" w:color="4472C4" w:themeColor="accent1"/>
-              <w:bottom w:val="single" w:sz="12" w:space="0" w:color="4472C4" w:themeColor="accent1"/>
-              <w:right w:val="single" w:sz="12" w:space="0" w:color="4472C4" w:themeColor="accent1"/>
-            </w:tcBorders>
-          </w:tcPr>
-          <w:p>
-            <w:pPr>
-              <w:rPr>
-                <w:rFonts w:ascii="Lucida Sans Unicode" w:hAnsi="Lucida Sans Unicode" w:cs="Lucida Sans Unicode"/>
-                <w:lang w:val="en-CA"/>
-              </w:rPr>
-            </w:pPr>
-            <w:r>
-              <w:rPr>
-                <w:rFonts w:ascii="Lucida Sans Unicode" w:hAnsi="Lucida Sans Unicode" w:cs="Lucida Sans Unicode"/>
-                <w:noProof/>
-                <w:lang w:val="en-CA"/>
+            <w:tcW w:w="1637" w:type="dxa"/>
+            <w:tcBorders>
+              <w:top w:val="single" w:sz="12" w:space="0" w:color="4472C4" w:themeColor="accent1"/>
+              <w:left w:val="single" w:sz="12" w:space="0" w:color="4472C4" w:themeColor="accent1"/>
+              <w:bottom w:val="single" w:sz="12" w:space="0" w:color="4472C4" w:themeColor="accent1"/>
+              <w:right w:val="single" w:sz="12" w:space="0" w:color="4472C4" w:themeColor="accent1"/>
+            </w:tcBorders>
+          </w:tcPr>
+          <w:p>
+            <w:pPr>
+              <w:rPr>
+                <w:rFonts w:ascii="Lucida Sans Unicode" w:hAnsi="Lucida Sans Unicode" w:cs="Lucida Sans Unicode"/>
+                <w:lang w:val="fr-CA"/>
+              </w:rPr>
+            </w:pPr>
+            <w:r>
+              <w:rPr>
+                <w:rFonts w:ascii="Lucida Sans Unicode" w:hAnsi="Lucida Sans Unicode" w:cs="Lucida Sans Unicode"/>
+                <w:lang w:val="fr-CA"/>
               </w:rPr>
               <w:drawing>
                 <wp:inline distT="0" distB="0" distL="0" distR="0" wp14:anchorId="0BE8F913" wp14:editId="78E8B802">
@@ -5179,13 +5178,13 @@
             <w:pPr>
               <w:rPr>
                 <w:rFonts w:ascii="Lucida Sans Unicode" w:hAnsi="Lucida Sans Unicode" w:cs="Lucida Sans Unicode"/>
-                <w:lang w:val="en-CA"/>
-              </w:rPr>
-            </w:pPr>
-            <w:r>
-              <w:rPr>
-                <w:rFonts w:ascii="Lucida Sans Unicode" w:hAnsi="Lucida Sans Unicode" w:cs="Lucida Sans Unicode"/>
-                <w:lang w:val="en-CA"/>
+                <w:lang w:val="fr-CA"/>
+              </w:rPr>
+            </w:pPr>
+            <w:r>
+              <w:rPr>
+                <w:rFonts w:ascii="Lucida Sans Unicode" w:hAnsi="Lucida Sans Unicode" w:cs="Lucida Sans Unicode"/>
+                <w:lang w:val="fr-CA"/>
               </w:rPr>
               <w:t>un arbre</w:t>
             </w:r>
@@ -5193,14 +5192,14 @@
           <w:p>
             <w:pPr>
               <w:rPr>
-                <w:rFonts w:ascii="Lucida Sans Unicode" w:hAnsi="Lucida Sans Unicode" w:cs="Lucida Sans Unicode" w:hint="eastAsia"/>
-                <w:lang w:val="en-CA"/>
-              </w:rPr>
-            </w:pPr>
-            <w:r>
-              <w:rPr>
-                <w:rFonts w:ascii="Lucida Sans Unicode" w:hAnsi="Lucida Sans Unicode" w:cs="Lucida Sans Unicode"/>
-                <w:lang w:val="en-CA"/>
+                <w:rFonts w:ascii="Lucida Sans Unicode" w:hAnsi="Lucida Sans Unicode" w:cs="Lucida Sans Unicode"/>
+                <w:lang w:val="fr-CA"/>
+              </w:rPr>
+            </w:pPr>
+            <w:r>
+              <w:rPr>
+                <w:rFonts w:ascii="Lucida Sans Unicode" w:hAnsi="Lucida Sans Unicode" w:cs="Lucida Sans Unicode"/>
+                <w:lang w:val="fr-CA"/>
               </w:rPr>
               <w:t>[œ̃ arbr]</w:t>
             </w:r>
@@ -5208,42 +5207,105 @@
         </w:tc>
         <w:tc>
           <w:tcPr>
-            <w:tcW w:w="1842" w:type="dxa"/>
-            <w:tcBorders>
-              <w:top w:val="single" w:sz="12" w:space="0" w:color="4472C4" w:themeColor="accent1"/>
-              <w:left w:val="single" w:sz="12" w:space="0" w:color="4472C4" w:themeColor="accent1"/>
-              <w:bottom w:val="single" w:sz="12" w:space="0" w:color="4472C4" w:themeColor="accent1"/>
-              <w:right w:val="single" w:sz="12" w:space="0" w:color="4472C4" w:themeColor="accent1"/>
-            </w:tcBorders>
-          </w:tcPr>
-          <w:p>
-            <w:pPr>
-              <w:rPr>
-                <w:rFonts w:ascii="Lucida Sans Unicode" w:hAnsi="Lucida Sans Unicode" w:cs="Lucida Sans Unicode" w:hint="eastAsia"/>
-                <w:lang w:val="fr-CA"/>
-              </w:rPr>
-            </w:pPr>
-            <w:bookmarkStart w:id="0" w:name="_GoBack"/>
-            <w:bookmarkEnd w:id="0"/>
-          </w:p>
-        </w:tc>
-        <w:tc>
-          <w:tcPr>
-            <w:tcW w:w="1985" w:type="dxa"/>
-            <w:tcBorders>
-              <w:top w:val="single" w:sz="12" w:space="0" w:color="4472C4" w:themeColor="accent1"/>
-              <w:left w:val="single" w:sz="12" w:space="0" w:color="4472C4" w:themeColor="accent1"/>
-              <w:bottom w:val="single" w:sz="12" w:space="0" w:color="4472C4" w:themeColor="accent1"/>
-              <w:right w:val="single" w:sz="12" w:space="0" w:color="4472C4" w:themeColor="accent1"/>
-            </w:tcBorders>
-          </w:tcPr>
-          <w:p>
-            <w:pPr>
-              <w:rPr>
-                <w:rFonts w:ascii="Lucida Sans Unicode" w:hAnsi="Lucida Sans Unicode" w:cs="Lucida Sans Unicode" w:hint="eastAsia"/>
-                <w:lang w:val="fr-CA"/>
-              </w:rPr>
-            </w:pPr>
+            <w:tcW w:w="2191" w:type="dxa"/>
+            <w:tcBorders>
+              <w:top w:val="single" w:sz="12" w:space="0" w:color="4472C4" w:themeColor="accent1"/>
+              <w:left w:val="single" w:sz="12" w:space="0" w:color="4472C4" w:themeColor="accent1"/>
+              <w:bottom w:val="single" w:sz="12" w:space="0" w:color="4472C4" w:themeColor="accent1"/>
+              <w:right w:val="single" w:sz="12" w:space="0" w:color="4472C4" w:themeColor="accent1"/>
+            </w:tcBorders>
+          </w:tcPr>
+          <w:p>
+            <w:pPr>
+              <w:rPr>
+                <w:rFonts w:ascii="Lucida Sans Unicode" w:hAnsi="Lucida Sans Unicode" w:cs="Lucida Sans Unicode"/>
+                <w:lang w:val="fr-CA"/>
+              </w:rPr>
+            </w:pPr>
+            <w:r>
+              <w:rPr>
+                <w:rFonts w:ascii="Lucida Sans Unicode" w:hAnsi="Lucida Sans Unicode" w:cs="Lucida Sans Unicode"/>
+                <w:lang w:val="fr-CA"/>
+              </w:rPr>
+              <w:drawing>
+                <wp:inline distT="0" distB="0" distL="0" distR="0" wp14:anchorId="3AAFEAE2" wp14:editId="24CB855E">
+                  <wp:extent cx="762000" cy="762000"/>
+                  <wp:effectExtent l="0" t="0" r="0" b="0"/>
+                  <wp:docPr id="31" name="图片 31" descr="C:\Users\admin\AppData\Local\Microsoft\Windows\INetCache\Content.MSO\3A12FDD6.tmp"/>
+                  <wp:cNvGraphicFramePr>
+                    <a:graphicFrameLocks xmlns:a="http://schemas.openxmlformats.org/drawingml/2006/main" noChangeAspect="1"/>
+                  </wp:cNvGraphicFramePr>
+                  <a:graphic xmlns:a="http://schemas.openxmlformats.org/drawingml/2006/main">
+                    <a:graphicData uri="http://schemas.openxmlformats.org/drawingml/2006/picture">
+                      <pic:pic xmlns:pic="http://schemas.openxmlformats.org/drawingml/2006/picture">
+                        <pic:nvPicPr>
+                          <pic:cNvPr id="0" name="Picture 1" descr="C:\Users\admin\AppData\Local\Microsoft\Windows\INetCache\Content.MSO\3A12FDD6.tmp"/>
+                          <pic:cNvPicPr>
+                            <a:picLocks noChangeAspect="1" noChangeArrowheads="1"/>
+                          </pic:cNvPicPr>
+                        </pic:nvPicPr>
+                        <pic:blipFill>
+                          <a:blip r:embed="rId35">
+                            <a:extLst>
+                              <a:ext uri="{28A0092B-C50C-407E-A947-70E740481C1C}">
+                                <a14:useLocalDpi xmlns:a14="http://schemas.microsoft.com/office/drawing/2010/main" val="0"/>
+                              </a:ext>
+                            </a:extLst>
+                          </a:blip>
+                          <a:srcRect/>
+                          <a:stretch>
+                            <a:fillRect/>
+                          </a:stretch>
+                        </pic:blipFill>
+                        <pic:spPr bwMode="auto">
+                          <a:xfrm>
+                            <a:off x="0" y="0"/>
+                            <a:ext cx="762000" cy="762000"/>
+                          </a:xfrm>
+                          <a:prstGeom prst="rect">
+                            <a:avLst/>
+                          </a:prstGeom>
+                          <a:noFill/>
+                          <a:ln>
+                            <a:noFill/>
+                          </a:ln>
+                        </pic:spPr>
+                      </pic:pic>
+                    </a:graphicData>
+                  </a:graphic>
+                </wp:inline>
+              </w:drawing>
+            </w:r>
+          </w:p>
+          <w:p>
+            <w:pPr>
+              <w:rPr>
+                <w:rFonts w:ascii="Lucida Sans Unicode" w:hAnsi="Lucida Sans Unicode" w:cs="Lucida Sans Unicode"/>
+                <w:lang w:val="fr-CA"/>
+              </w:rPr>
+            </w:pPr>
+            <w:r>
+              <w:rPr>
+                <w:rFonts w:ascii="Lucida Sans Unicode" w:hAnsi="Lucida Sans Unicode" w:cs="Lucida Sans Unicode"/>
+                <w:lang w:val="fr-CA"/>
+              </w:rPr>
+              <w:t>un crabe</w:t>
+            </w:r>
+          </w:p>
+          <w:p>
+            <w:pPr>
+              <w:rPr>
+                <w:rFonts w:ascii="Lucida Sans Unicode" w:hAnsi="Lucida Sans Unicode" w:cs="Lucida Sans Unicode" w:hint="eastAsia"/>
+                <w:lang w:val="fr-CA"/>
+              </w:rPr>
+            </w:pPr>
+            <w:r>
+              <w:rPr>
+                <w:rFonts w:ascii="Lucida Sans Unicode" w:hAnsi="Lucida Sans Unicode" w:cs="Lucida Sans Unicode"/>
+                <w:lang w:val="fr-CA"/>
+              </w:rPr>
+              <w:t>[œ̃ krab]</w:t>
+            </w:r>
           </w:p>
         </w:tc>
         <w:tc>
@@ -5259,10 +5321,94 @@
           <w:p>
             <w:pPr>
               <w:rPr>
-                <w:rFonts w:ascii="Lucida Sans Unicode" w:hAnsi="Lucida Sans Unicode" w:cs="Lucida Sans Unicode" w:hint="eastAsia"/>
-                <w:lang w:val="fr-CA"/>
-              </w:rPr>
-            </w:pPr>
+                <w:rFonts w:ascii="Lucida Sans Unicode" w:hAnsi="Lucida Sans Unicode" w:cs="Lucida Sans Unicode"/>
+                <w:lang w:val="fr-CA"/>
+              </w:rPr>
+            </w:pPr>
+            <w:r>
+              <w:rPr>
+                <w:rFonts w:ascii="Lucida Sans Unicode" w:hAnsi="Lucida Sans Unicode" w:cs="Lucida Sans Unicode"/>
+                <w:lang w:val="fr-CA"/>
+              </w:rPr>
+              <w:drawing>
+                <wp:inline distT="0" distB="0" distL="0" distR="0" wp14:anchorId="19AD8260" wp14:editId="68A3FA06">
+                  <wp:extent cx="762000" cy="762000"/>
+                  <wp:effectExtent l="0" t="0" r="0" b="0"/>
+                  <wp:docPr id="32" name="图片 32" descr="C:\Users\admin\AppData\Local\Microsoft\Windows\INetCache\Content.MSO\D47E26BF.tmp"/>
+                  <wp:cNvGraphicFramePr>
+                    <a:graphicFrameLocks xmlns:a="http://schemas.openxmlformats.org/drawingml/2006/main" noChangeAspect="1"/>
+                  </wp:cNvGraphicFramePr>
+                  <a:graphic xmlns:a="http://schemas.openxmlformats.org/drawingml/2006/main">
+                    <a:graphicData uri="http://schemas.openxmlformats.org/drawingml/2006/picture">
+                      <pic:pic xmlns:pic="http://schemas.openxmlformats.org/drawingml/2006/picture">
+                        <pic:nvPicPr>
+                          <pic:cNvPr id="0" name="Picture 3" descr="C:\Users\admin\AppData\Local\Microsoft\Windows\INetCache\Content.MSO\D47E26BF.tmp"/>
+                          <pic:cNvPicPr>
+                            <a:picLocks noChangeAspect="1" noChangeArrowheads="1"/>
+                          </pic:cNvPicPr>
+                        </pic:nvPicPr>
+                        <pic:blipFill>
+                          <a:blip r:embed="rId36">
+                            <a:extLst>
+                              <a:ext uri="{28A0092B-C50C-407E-A947-70E740481C1C}">
+                                <a14:useLocalDpi xmlns:a14="http://schemas.microsoft.com/office/drawing/2010/main" val="0"/>
+                              </a:ext>
+                            </a:extLst>
+                          </a:blip>
+                          <a:srcRect/>
+                          <a:stretch>
+                            <a:fillRect/>
+                          </a:stretch>
+                        </pic:blipFill>
+                        <pic:spPr bwMode="auto">
+                          <a:xfrm>
+                            <a:off x="0" y="0"/>
+                            <a:ext cx="762000" cy="762000"/>
+                          </a:xfrm>
+                          <a:prstGeom prst="rect">
+                            <a:avLst/>
+                          </a:prstGeom>
+                          <a:noFill/>
+                          <a:ln>
+                            <a:noFill/>
+                          </a:ln>
+                        </pic:spPr>
+                      </pic:pic>
+                    </a:graphicData>
+                  </a:graphic>
+                </wp:inline>
+              </w:drawing>
+            </w:r>
+          </w:p>
+          <w:p>
+            <w:pPr>
+              <w:rPr>
+                <w:rFonts w:ascii="Lucida Sans Unicode" w:hAnsi="Lucida Sans Unicode" w:cs="Lucida Sans Unicode"/>
+                <w:lang w:val="fr-CA"/>
+              </w:rPr>
+            </w:pPr>
+            <w:r>
+              <w:rPr>
+                <w:rFonts w:ascii="Lucida Sans Unicode" w:hAnsi="Lucida Sans Unicode" w:cs="Lucida Sans Unicode"/>
+                <w:lang w:val="fr-CA"/>
+              </w:rPr>
+              <w:t>un tigre</w:t>
+            </w:r>
+          </w:p>
+          <w:p>
+            <w:pPr>
+              <w:rPr>
+                <w:rFonts w:ascii="Lucida Sans Unicode" w:hAnsi="Lucida Sans Unicode" w:cs="Lucida Sans Unicode" w:hint="eastAsia"/>
+                <w:lang w:val="fr-CA"/>
+              </w:rPr>
+            </w:pPr>
+            <w:r>
+              <w:rPr>
+                <w:rFonts w:ascii="Lucida Sans Unicode" w:hAnsi="Lucida Sans Unicode" w:cs="Lucida Sans Unicode"/>
+                <w:lang w:val="fr-CA"/>
+              </w:rPr>
+              <w:t>[œ̃ tiɡr]</w:t>
+            </w:r>
           </w:p>
         </w:tc>
         <w:tc>
@@ -5278,69 +5424,405 @@
           <w:p>
             <w:pPr>
               <w:rPr>
-                <w:rFonts w:ascii="Lucida Sans Unicode" w:hAnsi="Lucida Sans Unicode" w:cs="Lucida Sans Unicode" w:hint="eastAsia"/>
-                <w:lang w:val="fr-CA"/>
-              </w:rPr>
-            </w:pPr>
+                <w:rFonts w:ascii="Lucida Sans Unicode" w:hAnsi="Lucida Sans Unicode" w:cs="Lucida Sans Unicode"/>
+                <w:lang w:val="fr-CA"/>
+              </w:rPr>
+            </w:pPr>
+            <w:r>
+              <w:rPr>
+                <w:rFonts w:ascii="Lucida Sans Unicode" w:hAnsi="Lucida Sans Unicode" w:cs="Lucida Sans Unicode"/>
+                <w:lang w:val="fr-CA"/>
+              </w:rPr>
+              <w:drawing>
+                <wp:inline distT="0" distB="0" distL="0" distR="0" wp14:anchorId="287189FF" wp14:editId="2B4112C1">
+                  <wp:extent cx="762000" cy="762000"/>
+                  <wp:effectExtent l="0" t="0" r="0" b="0"/>
+                  <wp:docPr id="33" name="图片 33" descr="C:\Users\admin\AppData\Local\Microsoft\Windows\INetCache\Content.MSO\40159E25.tmp"/>
+                  <wp:cNvGraphicFramePr>
+                    <a:graphicFrameLocks xmlns:a="http://schemas.openxmlformats.org/drawingml/2006/main" noChangeAspect="1"/>
+                  </wp:cNvGraphicFramePr>
+                  <a:graphic xmlns:a="http://schemas.openxmlformats.org/drawingml/2006/main">
+                    <a:graphicData uri="http://schemas.openxmlformats.org/drawingml/2006/picture">
+                      <pic:pic xmlns:pic="http://schemas.openxmlformats.org/drawingml/2006/picture">
+                        <pic:nvPicPr>
+                          <pic:cNvPr id="0" name="Picture 5" descr="C:\Users\admin\AppData\Local\Microsoft\Windows\INetCache\Content.MSO\40159E25.tmp"/>
+                          <pic:cNvPicPr>
+                            <a:picLocks noChangeAspect="1" noChangeArrowheads="1"/>
+                          </pic:cNvPicPr>
+                        </pic:nvPicPr>
+                        <pic:blipFill>
+                          <a:blip r:embed="rId37">
+                            <a:extLst>
+                              <a:ext uri="{28A0092B-C50C-407E-A947-70E740481C1C}">
+                                <a14:useLocalDpi xmlns:a14="http://schemas.microsoft.com/office/drawing/2010/main" val="0"/>
+                              </a:ext>
+                            </a:extLst>
+                          </a:blip>
+                          <a:srcRect/>
+                          <a:stretch>
+                            <a:fillRect/>
+                          </a:stretch>
+                        </pic:blipFill>
+                        <pic:spPr bwMode="auto">
+                          <a:xfrm>
+                            <a:off x="0" y="0"/>
+                            <a:ext cx="762000" cy="762000"/>
+                          </a:xfrm>
+                          <a:prstGeom prst="rect">
+                            <a:avLst/>
+                          </a:prstGeom>
+                          <a:noFill/>
+                          <a:ln>
+                            <a:noFill/>
+                          </a:ln>
+                        </pic:spPr>
+                      </pic:pic>
+                    </a:graphicData>
+                  </a:graphic>
+                </wp:inline>
+              </w:drawing>
+            </w:r>
+          </w:p>
+          <w:p>
+            <w:pPr>
+              <w:rPr>
+                <w:rFonts w:ascii="Lucida Sans Unicode" w:hAnsi="Lucida Sans Unicode" w:cs="Lucida Sans Unicode" w:hint="eastAsia"/>
+                <w:lang w:val="fr-CA"/>
+              </w:rPr>
+            </w:pPr>
+            <w:r>
+              <w:rPr>
+                <w:rFonts w:ascii="Lucida Sans Unicode" w:hAnsi="Lucida Sans Unicode" w:cs="Lucida Sans Unicode"/>
+                <w:lang w:val="fr-CA"/>
+              </w:rPr>
+              <w:t>une agrafeuse</w:t>
+            </w:r>
+          </w:p>
+          <w:p>
+            <w:pPr>
+              <w:rPr>
+                <w:rFonts w:ascii="Lucida Sans Unicode" w:hAnsi="Lucida Sans Unicode" w:cs="Lucida Sans Unicode" w:hint="eastAsia"/>
+                <w:lang w:val="fr-CA"/>
+              </w:rPr>
+            </w:pPr>
+            <w:r>
+              <w:rPr>
+                <w:rFonts w:ascii="Lucida Sans Unicode" w:hAnsi="Lucida Sans Unicode" w:cs="Lucida Sans Unicode"/>
+                <w:lang w:val="fr-CA"/>
+              </w:rPr>
+              <w:t>[yn agraføz]</w:t>
+            </w:r>
+          </w:p>
+        </w:tc>
+        <w:tc>
+          <w:tcPr>
+            <w:tcW w:w="1701" w:type="dxa"/>
+            <w:tcBorders>
+              <w:top w:val="single" w:sz="12" w:space="0" w:color="4472C4" w:themeColor="accent1"/>
+              <w:left w:val="single" w:sz="12" w:space="0" w:color="4472C4" w:themeColor="accent1"/>
+              <w:bottom w:val="single" w:sz="12" w:space="0" w:color="4472C4" w:themeColor="accent1"/>
+              <w:right w:val="single" w:sz="12" w:space="0" w:color="4472C4" w:themeColor="accent1"/>
+            </w:tcBorders>
+          </w:tcPr>
+          <w:p>
+            <w:pPr>
+              <w:rPr>
+                <w:rFonts w:ascii="Lucida Sans Unicode" w:hAnsi="Lucida Sans Unicode" w:cs="Lucida Sans Unicode"/>
+                <w:lang w:val="fr-CA"/>
+              </w:rPr>
+            </w:pPr>
+            <w:r>
+              <w:rPr>
+                <w:rFonts w:ascii="Lucida Sans Unicode" w:hAnsi="Lucida Sans Unicode" w:cs="Lucida Sans Unicode"/>
+                <w:lang w:val="fr-CA"/>
+              </w:rPr>
+              <w:drawing>
+                <wp:inline distT="0" distB="0" distL="0" distR="0" wp14:anchorId="2EC3A14C" wp14:editId="1DACB5EA">
+                  <wp:extent cx="762000" cy="762000"/>
+                  <wp:effectExtent l="0" t="0" r="0" b="0"/>
+                  <wp:docPr id="34" name="图片 34" descr="C:\Users\admin\AppData\Local\Microsoft\Windows\INetCache\Content.MSO\FE4C187B.tmp"/>
+                  <wp:cNvGraphicFramePr>
+                    <a:graphicFrameLocks xmlns:a="http://schemas.openxmlformats.org/drawingml/2006/main" noChangeAspect="1"/>
+                  </wp:cNvGraphicFramePr>
+                  <a:graphic xmlns:a="http://schemas.openxmlformats.org/drawingml/2006/main">
+                    <a:graphicData uri="http://schemas.openxmlformats.org/drawingml/2006/picture">
+                      <pic:pic xmlns:pic="http://schemas.openxmlformats.org/drawingml/2006/picture">
+                        <pic:nvPicPr>
+                          <pic:cNvPr id="0" name="Picture 7" descr="C:\Users\admin\AppData\Local\Microsoft\Windows\INetCache\Content.MSO\FE4C187B.tmp"/>
+                          <pic:cNvPicPr>
+                            <a:picLocks noChangeAspect="1" noChangeArrowheads="1"/>
+                          </pic:cNvPicPr>
+                        </pic:nvPicPr>
+                        <pic:blipFill>
+                          <a:blip r:embed="rId38">
+                            <a:extLst>
+                              <a:ext uri="{28A0092B-C50C-407E-A947-70E740481C1C}">
+                                <a14:useLocalDpi xmlns:a14="http://schemas.microsoft.com/office/drawing/2010/main" val="0"/>
+                              </a:ext>
+                            </a:extLst>
+                          </a:blip>
+                          <a:srcRect/>
+                          <a:stretch>
+                            <a:fillRect/>
+                          </a:stretch>
+                        </pic:blipFill>
+                        <pic:spPr bwMode="auto">
+                          <a:xfrm>
+                            <a:off x="0" y="0"/>
+                            <a:ext cx="762000" cy="762000"/>
+                          </a:xfrm>
+                          <a:prstGeom prst="rect">
+                            <a:avLst/>
+                          </a:prstGeom>
+                          <a:noFill/>
+                          <a:ln>
+                            <a:noFill/>
+                          </a:ln>
+                        </pic:spPr>
+                      </pic:pic>
+                    </a:graphicData>
+                  </a:graphic>
+                </wp:inline>
+              </w:drawing>
+            </w:r>
+          </w:p>
+          <w:p>
+            <w:pPr>
+              <w:rPr>
+                <w:rFonts w:ascii="Lucida Sans Unicode" w:hAnsi="Lucida Sans Unicode" w:cs="Lucida Sans Unicode"/>
+                <w:lang w:val="fr-CA"/>
+              </w:rPr>
+            </w:pPr>
+            <w:r>
+              <w:rPr>
+                <w:rFonts w:ascii="Lucida Sans Unicode" w:hAnsi="Lucida Sans Unicode" w:cs="Lucida Sans Unicode"/>
+                <w:lang w:val="fr-CA"/>
+              </w:rPr>
+              <w:t>une flèche</w:t>
+            </w:r>
+          </w:p>
+          <w:p>
+            <w:pPr>
+              <w:rPr>
+                <w:rFonts w:ascii="Lucida Sans Unicode" w:hAnsi="Lucida Sans Unicode" w:cs="Lucida Sans Unicode" w:hint="eastAsia"/>
+                <w:lang w:val="fr-CA"/>
+              </w:rPr>
+            </w:pPr>
+            <w:r>
+              <w:rPr>
+                <w:rFonts w:ascii="Lucida Sans Unicode" w:hAnsi="Lucida Sans Unicode" w:cs="Lucida Sans Unicode"/>
+                <w:lang w:val="fr-CA"/>
+              </w:rPr>
+              <w:t>[yn flɛʃ]</w:t>
+            </w:r>
           </w:p>
         </w:tc>
       </w:tr>
       <w:tr>
         <w:tc>
           <w:tcPr>
-            <w:tcW w:w="1702" w:type="dxa"/>
-            <w:tcBorders>
-              <w:top w:val="single" w:sz="12" w:space="0" w:color="4472C4" w:themeColor="accent1"/>
-              <w:left w:val="single" w:sz="12" w:space="0" w:color="4472C4" w:themeColor="accent1"/>
-              <w:bottom w:val="single" w:sz="12" w:space="0" w:color="4472C4" w:themeColor="accent1"/>
-              <w:right w:val="single" w:sz="12" w:space="0" w:color="4472C4" w:themeColor="accent1"/>
-            </w:tcBorders>
-          </w:tcPr>
-          <w:p>
-            <w:pPr>
-              <w:rPr>
-                <w:rFonts w:ascii="Lucida Sans Unicode" w:hAnsi="Lucida Sans Unicode" w:cs="Lucida Sans Unicode"/>
-                <w:lang w:val="fr-CA"/>
-              </w:rPr>
-            </w:pPr>
-          </w:p>
-        </w:tc>
-        <w:tc>
-          <w:tcPr>
-            <w:tcW w:w="1842" w:type="dxa"/>
-            <w:tcBorders>
-              <w:top w:val="single" w:sz="12" w:space="0" w:color="4472C4" w:themeColor="accent1"/>
-              <w:left w:val="single" w:sz="12" w:space="0" w:color="4472C4" w:themeColor="accent1"/>
-              <w:bottom w:val="single" w:sz="12" w:space="0" w:color="4472C4" w:themeColor="accent1"/>
-              <w:right w:val="single" w:sz="12" w:space="0" w:color="4472C4" w:themeColor="accent1"/>
-            </w:tcBorders>
-          </w:tcPr>
-          <w:p>
-            <w:pPr>
-              <w:rPr>
-                <w:rFonts w:ascii="Lucida Sans Unicode" w:hAnsi="Lucida Sans Unicode" w:cs="Lucida Sans Unicode" w:hint="eastAsia"/>
-                <w:lang w:val="fr-CA"/>
-              </w:rPr>
-            </w:pPr>
-          </w:p>
-        </w:tc>
-        <w:tc>
-          <w:tcPr>
-            <w:tcW w:w="1985" w:type="dxa"/>
-            <w:tcBorders>
-              <w:top w:val="single" w:sz="12" w:space="0" w:color="4472C4" w:themeColor="accent1"/>
-              <w:left w:val="single" w:sz="12" w:space="0" w:color="4472C4" w:themeColor="accent1"/>
-              <w:bottom w:val="single" w:sz="12" w:space="0" w:color="4472C4" w:themeColor="accent1"/>
-              <w:right w:val="single" w:sz="12" w:space="0" w:color="4472C4" w:themeColor="accent1"/>
-            </w:tcBorders>
-          </w:tcPr>
-          <w:p>
-            <w:pPr>
-              <w:rPr>
-                <w:rFonts w:ascii="Lucida Sans Unicode" w:hAnsi="Lucida Sans Unicode" w:cs="Lucida Sans Unicode" w:hint="eastAsia"/>
-                <w:lang w:val="fr-CA"/>
-              </w:rPr>
-            </w:pPr>
+            <w:tcW w:w="1637" w:type="dxa"/>
+            <w:tcBorders>
+              <w:top w:val="single" w:sz="12" w:space="0" w:color="4472C4" w:themeColor="accent1"/>
+              <w:left w:val="single" w:sz="12" w:space="0" w:color="4472C4" w:themeColor="accent1"/>
+              <w:bottom w:val="single" w:sz="12" w:space="0" w:color="4472C4" w:themeColor="accent1"/>
+              <w:right w:val="single" w:sz="12" w:space="0" w:color="4472C4" w:themeColor="accent1"/>
+            </w:tcBorders>
+          </w:tcPr>
+          <w:p>
+            <w:pPr>
+              <w:rPr>
+                <w:rFonts w:ascii="Lucida Sans Unicode" w:hAnsi="Lucida Sans Unicode" w:cs="Lucida Sans Unicode"/>
+                <w:lang w:val="fr-CA"/>
+              </w:rPr>
+            </w:pPr>
+            <w:r>
+              <w:rPr>
+                <w:rFonts w:ascii="Lucida Sans Unicode" w:hAnsi="Lucida Sans Unicode" w:cs="Lucida Sans Unicode"/>
+                <w:lang w:val="fr-CA"/>
+              </w:rPr>
+              <w:drawing>
+                <wp:inline distT="0" distB="0" distL="0" distR="0" wp14:anchorId="01B6846C" wp14:editId="794E4078">
+                  <wp:extent cx="762000" cy="762000"/>
+                  <wp:effectExtent l="0" t="0" r="0" b="0"/>
+                  <wp:docPr id="35" name="图片 35" descr="C:\Users\admin\AppData\Local\Microsoft\Windows\INetCache\Content.MSO\A109C341.tmp"/>
+                  <wp:cNvGraphicFramePr>
+                    <a:graphicFrameLocks xmlns:a="http://schemas.openxmlformats.org/drawingml/2006/main" noChangeAspect="1"/>
+                  </wp:cNvGraphicFramePr>
+                  <a:graphic xmlns:a="http://schemas.openxmlformats.org/drawingml/2006/main">
+                    <a:graphicData uri="http://schemas.openxmlformats.org/drawingml/2006/picture">
+                      <pic:pic xmlns:pic="http://schemas.openxmlformats.org/drawingml/2006/picture">
+                        <pic:nvPicPr>
+                          <pic:cNvPr id="0" name="Picture 9" descr="C:\Users\admin\AppData\Local\Microsoft\Windows\INetCache\Content.MSO\A109C341.tmp"/>
+                          <pic:cNvPicPr>
+                            <a:picLocks noChangeAspect="1" noChangeArrowheads="1"/>
+                          </pic:cNvPicPr>
+                        </pic:nvPicPr>
+                        <pic:blipFill>
+                          <a:blip r:embed="rId39">
+                            <a:extLst>
+                              <a:ext uri="{28A0092B-C50C-407E-A947-70E740481C1C}">
+                                <a14:useLocalDpi xmlns:a14="http://schemas.microsoft.com/office/drawing/2010/main" val="0"/>
+                              </a:ext>
+                            </a:extLst>
+                          </a:blip>
+                          <a:srcRect/>
+                          <a:stretch>
+                            <a:fillRect/>
+                          </a:stretch>
+                        </pic:blipFill>
+                        <pic:spPr bwMode="auto">
+                          <a:xfrm>
+                            <a:off x="0" y="0"/>
+                            <a:ext cx="762000" cy="762000"/>
+                          </a:xfrm>
+                          <a:prstGeom prst="rect">
+                            <a:avLst/>
+                          </a:prstGeom>
+                          <a:noFill/>
+                          <a:ln>
+                            <a:noFill/>
+                          </a:ln>
+                        </pic:spPr>
+                      </pic:pic>
+                    </a:graphicData>
+                  </a:graphic>
+                </wp:inline>
+              </w:drawing>
+            </w:r>
+          </w:p>
+          <w:p>
+            <w:pPr>
+              <w:rPr>
+                <w:rFonts w:ascii="Lucida Sans Unicode" w:hAnsi="Lucida Sans Unicode" w:cs="Lucida Sans Unicode"/>
+                <w:lang w:val="fr-CA"/>
+              </w:rPr>
+            </w:pPr>
+            <w:r>
+              <w:rPr>
+                <w:rFonts w:ascii="Lucida Sans Unicode" w:hAnsi="Lucida Sans Unicode" w:cs="Lucida Sans Unicode"/>
+                <w:lang w:val="fr-CA"/>
+              </w:rPr>
+              <w:t>un bras</w:t>
+            </w:r>
+          </w:p>
+          <w:p>
+            <w:pPr>
+              <w:rPr>
+                <w:rFonts w:ascii="Lucida Sans Unicode" w:hAnsi="Lucida Sans Unicode" w:cs="Lucida Sans Unicode" w:hint="eastAsia"/>
+                <w:lang w:val="fr-CA"/>
+              </w:rPr>
+            </w:pPr>
+            <w:r>
+              <w:rPr>
+                <w:rFonts w:ascii="Lucida Sans Unicode" w:hAnsi="Lucida Sans Unicode" w:cs="Lucida Sans Unicode"/>
+                <w:lang w:val="fr-CA"/>
+              </w:rPr>
+              <w:t>[œ̃ bra]</w:t>
+            </w:r>
+          </w:p>
+        </w:tc>
+        <w:tc>
+          <w:tcPr>
+            <w:tcW w:w="2191" w:type="dxa"/>
+            <w:tcBorders>
+              <w:top w:val="single" w:sz="12" w:space="0" w:color="4472C4" w:themeColor="accent1"/>
+              <w:left w:val="single" w:sz="12" w:space="0" w:color="4472C4" w:themeColor="accent1"/>
+              <w:bottom w:val="single" w:sz="12" w:space="0" w:color="4472C4" w:themeColor="accent1"/>
+              <w:right w:val="single" w:sz="12" w:space="0" w:color="4472C4" w:themeColor="accent1"/>
+            </w:tcBorders>
+          </w:tcPr>
+          <w:p>
+            <w:pPr>
+              <w:rPr>
+                <w:rFonts w:ascii="Lucida Sans Unicode" w:hAnsi="Lucida Sans Unicode" w:cs="Lucida Sans Unicode"/>
+                <w:lang w:val="fr-CA"/>
+              </w:rPr>
+            </w:pPr>
+            <w:r>
+              <w:rPr>
+                <w:rFonts w:ascii="Lucida Sans Unicode" w:hAnsi="Lucida Sans Unicode" w:cs="Lucida Sans Unicode"/>
+                <w:lang w:val="fr-CA"/>
+              </w:rPr>
+              <w:drawing>
+                <wp:inline distT="0" distB="0" distL="0" distR="0" wp14:anchorId="4732403A" wp14:editId="3AD14D47">
+                  <wp:extent cx="762000" cy="762000"/>
+                  <wp:effectExtent l="0" t="0" r="0" b="0"/>
+                  <wp:docPr id="36" name="图片 36" descr="C:\Users\admin\AppData\Local\Microsoft\Windows\INetCache\Content.MSO\5EEEA7F7.tmp"/>
+                  <wp:cNvGraphicFramePr>
+                    <a:graphicFrameLocks xmlns:a="http://schemas.openxmlformats.org/drawingml/2006/main" noChangeAspect="1"/>
+                  </wp:cNvGraphicFramePr>
+                  <a:graphic xmlns:a="http://schemas.openxmlformats.org/drawingml/2006/main">
+                    <a:graphicData uri="http://schemas.openxmlformats.org/drawingml/2006/picture">
+                      <pic:pic xmlns:pic="http://schemas.openxmlformats.org/drawingml/2006/picture">
+                        <pic:nvPicPr>
+                          <pic:cNvPr id="0" name="Picture 11" descr="C:\Users\admin\AppData\Local\Microsoft\Windows\INetCache\Content.MSO\5EEEA7F7.tmp"/>
+                          <pic:cNvPicPr>
+                            <a:picLocks noChangeAspect="1" noChangeArrowheads="1"/>
+                          </pic:cNvPicPr>
+                        </pic:nvPicPr>
+                        <pic:blipFill>
+                          <a:blip r:embed="rId40">
+                            <a:extLst>
+                              <a:ext uri="{28A0092B-C50C-407E-A947-70E740481C1C}">
+                                <a14:useLocalDpi xmlns:a14="http://schemas.microsoft.com/office/drawing/2010/main" val="0"/>
+                              </a:ext>
+                            </a:extLst>
+                          </a:blip>
+                          <a:srcRect/>
+                          <a:stretch>
+                            <a:fillRect/>
+                          </a:stretch>
+                        </pic:blipFill>
+                        <pic:spPr bwMode="auto">
+                          <a:xfrm>
+                            <a:off x="0" y="0"/>
+                            <a:ext cx="762000" cy="762000"/>
+                          </a:xfrm>
+                          <a:prstGeom prst="rect">
+                            <a:avLst/>
+                          </a:prstGeom>
+                          <a:noFill/>
+                          <a:ln>
+                            <a:noFill/>
+                          </a:ln>
+                        </pic:spPr>
+                      </pic:pic>
+                    </a:graphicData>
+                  </a:graphic>
+                </wp:inline>
+              </w:drawing>
+            </w:r>
+          </w:p>
+          <w:p>
+            <w:pPr>
+              <w:rPr>
+                <w:rFonts w:ascii="Lucida Sans Unicode" w:hAnsi="Lucida Sans Unicode" w:cs="Lucida Sans Unicode"/>
+                <w:lang w:val="fr-CA"/>
+              </w:rPr>
+            </w:pPr>
+            <w:r>
+              <w:rPr>
+                <w:rFonts w:ascii="Lucida Sans Unicode" w:hAnsi="Lucida Sans Unicode" w:cs="Lucida Sans Unicode"/>
+                <w:lang w:val="fr-CA"/>
+              </w:rPr>
+              <w:t>un professeur</w:t>
+            </w:r>
+          </w:p>
+          <w:p>
+            <w:pPr>
+              <w:rPr>
+                <w:rFonts w:ascii="Lucida Sans Unicode" w:hAnsi="Lucida Sans Unicode" w:cs="Lucida Sans Unicode" w:hint="eastAsia"/>
+                <w:lang w:val="fr-CA"/>
+              </w:rPr>
+            </w:pPr>
+            <w:r>
+              <w:rPr>
+                <w:rFonts w:ascii="Lucida Sans Unicode" w:hAnsi="Lucida Sans Unicode" w:cs="Lucida Sans Unicode"/>
+                <w:lang w:val="fr-CA"/>
+              </w:rPr>
+              <w:t>[œ̃ prɔfɛsœr]</w:t>
+            </w:r>
           </w:p>
         </w:tc>
         <w:tc>
@@ -5356,10 +5838,94 @@
           <w:p>
             <w:pPr>
               <w:rPr>
-                <w:rFonts w:ascii="Lucida Sans Unicode" w:hAnsi="Lucida Sans Unicode" w:cs="Lucida Sans Unicode" w:hint="eastAsia"/>
-                <w:lang w:val="en-CA"/>
-              </w:rPr>
-            </w:pPr>
+                <w:rFonts w:ascii="Lucida Sans Unicode" w:hAnsi="Lucida Sans Unicode" w:cs="Lucida Sans Unicode"/>
+                <w:lang w:val="fr-CA"/>
+              </w:rPr>
+            </w:pPr>
+            <w:r>
+              <w:rPr>
+                <w:rFonts w:ascii="Lucida Sans Unicode" w:hAnsi="Lucida Sans Unicode" w:cs="Lucida Sans Unicode"/>
+                <w:lang w:val="fr-CA"/>
+              </w:rPr>
+              <w:drawing>
+                <wp:inline distT="0" distB="0" distL="0" distR="0" wp14:anchorId="582D6885" wp14:editId="75E90F5F">
+                  <wp:extent cx="762000" cy="762000"/>
+                  <wp:effectExtent l="0" t="0" r="0" b="0"/>
+                  <wp:docPr id="37" name="图片 37" descr="C:\Users\admin\AppData\Local\Microsoft\Windows\INetCache\Content.MSO\5F0B0C1D.tmp"/>
+                  <wp:cNvGraphicFramePr>
+                    <a:graphicFrameLocks xmlns:a="http://schemas.openxmlformats.org/drawingml/2006/main" noChangeAspect="1"/>
+                  </wp:cNvGraphicFramePr>
+                  <a:graphic xmlns:a="http://schemas.openxmlformats.org/drawingml/2006/main">
+                    <a:graphicData uri="http://schemas.openxmlformats.org/drawingml/2006/picture">
+                      <pic:pic xmlns:pic="http://schemas.openxmlformats.org/drawingml/2006/picture">
+                        <pic:nvPicPr>
+                          <pic:cNvPr id="0" name="Picture 13" descr="C:\Users\admin\AppData\Local\Microsoft\Windows\INetCache\Content.MSO\5F0B0C1D.tmp"/>
+                          <pic:cNvPicPr>
+                            <a:picLocks noChangeAspect="1" noChangeArrowheads="1"/>
+                          </pic:cNvPicPr>
+                        </pic:nvPicPr>
+                        <pic:blipFill>
+                          <a:blip r:embed="rId41">
+                            <a:extLst>
+                              <a:ext uri="{28A0092B-C50C-407E-A947-70E740481C1C}">
+                                <a14:useLocalDpi xmlns:a14="http://schemas.microsoft.com/office/drawing/2010/main" val="0"/>
+                              </a:ext>
+                            </a:extLst>
+                          </a:blip>
+                          <a:srcRect/>
+                          <a:stretch>
+                            <a:fillRect/>
+                          </a:stretch>
+                        </pic:blipFill>
+                        <pic:spPr bwMode="auto">
+                          <a:xfrm>
+                            <a:off x="0" y="0"/>
+                            <a:ext cx="762000" cy="762000"/>
+                          </a:xfrm>
+                          <a:prstGeom prst="rect">
+                            <a:avLst/>
+                          </a:prstGeom>
+                          <a:noFill/>
+                          <a:ln>
+                            <a:noFill/>
+                          </a:ln>
+                        </pic:spPr>
+                      </pic:pic>
+                    </a:graphicData>
+                  </a:graphic>
+                </wp:inline>
+              </w:drawing>
+            </w:r>
+          </w:p>
+          <w:p>
+            <w:pPr>
+              <w:rPr>
+                <w:rFonts w:ascii="Lucida Sans Unicode" w:hAnsi="Lucida Sans Unicode" w:cs="Lucida Sans Unicode"/>
+                <w:lang w:val="fr-CA"/>
+              </w:rPr>
+            </w:pPr>
+            <w:r>
+              <w:rPr>
+                <w:rFonts w:ascii="Lucida Sans Unicode" w:hAnsi="Lucida Sans Unicode" w:cs="Lucida Sans Unicode"/>
+                <w:lang w:val="fr-CA"/>
+              </w:rPr>
+              <w:t>un blouson</w:t>
+            </w:r>
+          </w:p>
+          <w:p>
+            <w:pPr>
+              <w:rPr>
+                <w:rFonts w:ascii="Lucida Sans Unicode" w:hAnsi="Lucida Sans Unicode" w:cs="Lucida Sans Unicode" w:hint="eastAsia"/>
+                <w:lang w:val="fr-CA"/>
+              </w:rPr>
+            </w:pPr>
+            <w:r>
+              <w:rPr>
+                <w:rFonts w:ascii="Lucida Sans Unicode" w:hAnsi="Lucida Sans Unicode" w:cs="Lucida Sans Unicode"/>
+                <w:lang w:val="fr-CA"/>
+              </w:rPr>
+              <w:t>[œ̃ bluzɔ̃]</w:t>
+            </w:r>
           </w:p>
         </w:tc>
         <w:tc>
@@ -5375,10 +5941,197 @@
           <w:p>
             <w:pPr>
               <w:rPr>
-                <w:rFonts w:ascii="Lucida Sans Unicode" w:hAnsi="Lucida Sans Unicode" w:cs="Lucida Sans Unicode" w:hint="eastAsia"/>
-                <w:lang w:val="fr-CA"/>
-              </w:rPr>
-            </w:pPr>
+                <w:rFonts w:ascii="Lucida Sans Unicode" w:hAnsi="Lucida Sans Unicode" w:cs="Lucida Sans Unicode"/>
+                <w:lang w:val="fr-CA"/>
+              </w:rPr>
+            </w:pPr>
+            <w:r>
+              <w:rPr>
+                <w:rFonts w:ascii="Lucida Sans Unicode" w:hAnsi="Lucida Sans Unicode" w:cs="Lucida Sans Unicode"/>
+                <w:lang w:val="fr-CA"/>
+              </w:rPr>
+              <w:drawing>
+                <wp:inline distT="0" distB="0" distL="0" distR="0" wp14:anchorId="71EFB142" wp14:editId="1BEE26A2">
+                  <wp:extent cx="762000" cy="762000"/>
+                  <wp:effectExtent l="0" t="0" r="0" b="0"/>
+                  <wp:docPr id="38" name="图片 38" descr="C:\Users\admin\AppData\Local\Microsoft\Windows\INetCache\Content.MSO\F816D133.tmp"/>
+                  <wp:cNvGraphicFramePr>
+                    <a:graphicFrameLocks xmlns:a="http://schemas.openxmlformats.org/drawingml/2006/main" noChangeAspect="1"/>
+                  </wp:cNvGraphicFramePr>
+                  <a:graphic xmlns:a="http://schemas.openxmlformats.org/drawingml/2006/main">
+                    <a:graphicData uri="http://schemas.openxmlformats.org/drawingml/2006/picture">
+                      <pic:pic xmlns:pic="http://schemas.openxmlformats.org/drawingml/2006/picture">
+                        <pic:nvPicPr>
+                          <pic:cNvPr id="0" name="Picture 15" descr="C:\Users\admin\AppData\Local\Microsoft\Windows\INetCache\Content.MSO\F816D133.tmp"/>
+                          <pic:cNvPicPr>
+                            <a:picLocks noChangeAspect="1" noChangeArrowheads="1"/>
+                          </pic:cNvPicPr>
+                        </pic:nvPicPr>
+                        <pic:blipFill>
+                          <a:blip r:embed="rId42">
+                            <a:extLst>
+                              <a:ext uri="{28A0092B-C50C-407E-A947-70E740481C1C}">
+                                <a14:useLocalDpi xmlns:a14="http://schemas.microsoft.com/office/drawing/2010/main" val="0"/>
+                              </a:ext>
+                            </a:extLst>
+                          </a:blip>
+                          <a:srcRect/>
+                          <a:stretch>
+                            <a:fillRect/>
+                          </a:stretch>
+                        </pic:blipFill>
+                        <pic:spPr bwMode="auto">
+                          <a:xfrm>
+                            <a:off x="0" y="0"/>
+                            <a:ext cx="762000" cy="762000"/>
+                          </a:xfrm>
+                          <a:prstGeom prst="rect">
+                            <a:avLst/>
+                          </a:prstGeom>
+                          <a:noFill/>
+                          <a:ln>
+                            <a:noFill/>
+                          </a:ln>
+                        </pic:spPr>
+                      </pic:pic>
+                    </a:graphicData>
+                  </a:graphic>
+                </wp:inline>
+              </w:drawing>
+            </w:r>
+          </w:p>
+          <w:p>
+            <w:pPr>
+              <w:rPr>
+                <w:rFonts w:ascii="Lucida Sans Unicode" w:hAnsi="Lucida Sans Unicode" w:cs="Lucida Sans Unicode"/>
+                <w:lang w:val="fr-CA"/>
+              </w:rPr>
+            </w:pPr>
+            <w:r>
+              <w:rPr>
+                <w:rFonts w:ascii="Lucida Sans Unicode" w:hAnsi="Lucida Sans Unicode" w:cs="Lucida Sans Unicode"/>
+                <w:lang w:val="fr-CA"/>
+              </w:rPr>
+              <w:t>un dragon</w:t>
+            </w:r>
+          </w:p>
+          <w:p>
+            <w:pPr>
+              <w:rPr>
+                <w:rFonts w:ascii="Lucida Sans Unicode" w:hAnsi="Lucida Sans Unicode" w:cs="Lucida Sans Unicode" w:hint="eastAsia"/>
+                <w:lang w:val="fr-CA"/>
+              </w:rPr>
+            </w:pPr>
+            <w:r>
+              <w:rPr>
+                <w:rFonts w:ascii="Lucida Sans Unicode" w:hAnsi="Lucida Sans Unicode" w:cs="Lucida Sans Unicode"/>
+                <w:lang w:val="fr-CA"/>
+              </w:rPr>
+              <w:t>[œ̃ draɡɔ̃]</w:t>
+            </w:r>
+          </w:p>
+        </w:tc>
+        <w:tc>
+          <w:tcPr>
+            <w:tcW w:w="1701" w:type="dxa"/>
+            <w:tcBorders>
+              <w:top w:val="single" w:sz="12" w:space="0" w:color="4472C4" w:themeColor="accent1"/>
+              <w:left w:val="single" w:sz="12" w:space="0" w:color="4472C4" w:themeColor="accent1"/>
+              <w:bottom w:val="single" w:sz="12" w:space="0" w:color="4472C4" w:themeColor="accent1"/>
+              <w:right w:val="single" w:sz="12" w:space="0" w:color="4472C4" w:themeColor="accent1"/>
+            </w:tcBorders>
+          </w:tcPr>
+          <w:p>
+            <w:pPr>
+              <w:rPr>
+                <w:rFonts w:ascii="Lucida Sans Unicode" w:hAnsi="Lucida Sans Unicode" w:cs="Lucida Sans Unicode"/>
+                <w:lang w:val="fr-CA"/>
+              </w:rPr>
+            </w:pPr>
+            <w:r>
+              <w:rPr>
+                <w:rFonts w:ascii="Lucida Sans Unicode" w:hAnsi="Lucida Sans Unicode" w:cs="Lucida Sans Unicode"/>
+                <w:lang w:val="fr-CA"/>
+              </w:rPr>
+              <w:drawing>
+                <wp:inline distT="0" distB="0" distL="0" distR="0" wp14:anchorId="7FD8CE6E" wp14:editId="2CC01629">
+                  <wp:extent cx="762000" cy="762000"/>
+                  <wp:effectExtent l="0" t="0" r="0" b="0"/>
+                  <wp:docPr id="39" name="图片 39" descr="C:\Users\admin\AppData\Local\Microsoft\Windows\INetCache\Content.MSO\527FD4B9.tmp"/>
+                  <wp:cNvGraphicFramePr>
+                    <a:graphicFrameLocks xmlns:a="http://schemas.openxmlformats.org/drawingml/2006/main" noChangeAspect="1"/>
+                  </wp:cNvGraphicFramePr>
+                  <a:graphic xmlns:a="http://schemas.openxmlformats.org/drawingml/2006/main">
+                    <a:graphicData uri="http://schemas.openxmlformats.org/drawingml/2006/picture">
+                      <pic:pic xmlns:pic="http://schemas.openxmlformats.org/drawingml/2006/picture">
+                        <pic:nvPicPr>
+                          <pic:cNvPr id="0" name="Picture 17" descr="C:\Users\admin\AppData\Local\Microsoft\Windows\INetCache\Content.MSO\527FD4B9.tmp"/>
+                          <pic:cNvPicPr>
+                            <a:picLocks noChangeAspect="1" noChangeArrowheads="1"/>
+                          </pic:cNvPicPr>
+                        </pic:nvPicPr>
+                        <pic:blipFill>
+                          <a:blip r:embed="rId43">
+                            <a:extLst>
+                              <a:ext uri="{28A0092B-C50C-407E-A947-70E740481C1C}">
+                                <a14:useLocalDpi xmlns:a14="http://schemas.microsoft.com/office/drawing/2010/main" val="0"/>
+                              </a:ext>
+                            </a:extLst>
+                          </a:blip>
+                          <a:srcRect/>
+                          <a:stretch>
+                            <a:fillRect/>
+                          </a:stretch>
+                        </pic:blipFill>
+                        <pic:spPr bwMode="auto">
+                          <a:xfrm>
+                            <a:off x="0" y="0"/>
+                            <a:ext cx="762000" cy="762000"/>
+                          </a:xfrm>
+                          <a:prstGeom prst="rect">
+                            <a:avLst/>
+                          </a:prstGeom>
+                          <a:noFill/>
+                          <a:ln>
+                            <a:noFill/>
+                          </a:ln>
+                        </pic:spPr>
+                      </pic:pic>
+                    </a:graphicData>
+                  </a:graphic>
+                </wp:inline>
+              </w:drawing>
+            </w:r>
+          </w:p>
+          <w:p>
+            <w:pPr>
+              <w:rPr>
+                <w:rFonts w:ascii="Lucida Sans Unicode" w:hAnsi="Lucida Sans Unicode" w:cs="Lucida Sans Unicode"/>
+                <w:lang w:val="fr-CA"/>
+              </w:rPr>
+            </w:pPr>
+            <w:r>
+              <w:rPr>
+                <w:rFonts w:ascii="Lucida Sans Unicode" w:hAnsi="Lucida Sans Unicode" w:cs="Lucida Sans Unicode"/>
+                <w:lang w:val="fr-CA"/>
+              </w:rPr>
+              <w:t>une règle</w:t>
+            </w:r>
+          </w:p>
+          <w:p>
+            <w:pPr>
+              <w:rPr>
+                <w:rFonts w:ascii="Lucida Sans Unicode" w:hAnsi="Lucida Sans Unicode" w:cs="Lucida Sans Unicode" w:hint="eastAsia"/>
+                <w:lang w:val="fr-CA"/>
+              </w:rPr>
+            </w:pPr>
+            <w:r>
+              <w:rPr>
+                <w:rFonts w:ascii="Lucida Sans Unicode" w:hAnsi="Lucida Sans Unicode" w:cs="Lucida Sans Unicode"/>
+                <w:lang w:val="fr-CA"/>
+              </w:rPr>
+              <w:t>[yn rɛɡl]</w:t>
+            </w:r>
           </w:p>
         </w:tc>
       </w:tr>
@@ -5394,10 +6147,1852 @@
     <w:p>
       <w:pPr>
         <w:rPr>
+          <w:rFonts w:ascii="Lucida Sans Unicode" w:hAnsi="Lucida Sans Unicode" w:cs="Lucida Sans Unicode"/>
+          <w:lang w:val="fr-CA"/>
+        </w:rPr>
+      </w:pPr>
+      <w:r>
+        <w:rPr>
+          <w:rFonts w:ascii="Lucida Sans Unicode" w:hAnsi="Lucida Sans Unicode" w:cs="Lucida Sans Unicode"/>
+          <w:lang w:val="fr-CA"/>
+        </w:rPr>
+        <w:t>Ce sont de grands arbres.</w:t>
+      </w:r>
+    </w:p>
+    <w:p>
+      <w:pPr>
+        <w:rPr>
+          <w:rFonts w:ascii="Lucida Sans Unicode" w:hAnsi="Lucida Sans Unicode" w:cs="Lucida Sans Unicode"/>
+          <w:lang w:val="fr-CA"/>
+        </w:rPr>
+      </w:pPr>
+      <w:r>
+        <w:rPr>
+          <w:rFonts w:ascii="Lucida Sans Unicode" w:hAnsi="Lucida Sans Unicode" w:cs="Lucida Sans Unicode"/>
+          <w:lang w:val="fr-CA"/>
+        </w:rPr>
+        <w:t>Il y a trois crabes ici.</w:t>
+      </w:r>
+    </w:p>
+    <w:p>
+      <w:pPr>
+        <w:rPr>
+          <w:rFonts w:ascii="Lucida Sans Unicode" w:hAnsi="Lucida Sans Unicode" w:cs="Lucida Sans Unicode"/>
+          <w:lang w:val="fr-CA"/>
+        </w:rPr>
+      </w:pPr>
+      <w:r>
+        <w:rPr>
+          <w:rFonts w:ascii="Lucida Sans Unicode" w:hAnsi="Lucida Sans Unicode" w:cs="Lucida Sans Unicode"/>
+          <w:lang w:val="fr-CA"/>
+        </w:rPr>
+        <w:t>Il y a quatre grues là-bas.</w:t>
+      </w:r>
+    </w:p>
+    <w:p>
+      <w:pPr>
+        <w:rPr>
+          <w:rFonts w:ascii="Lucida Sans Unicode" w:hAnsi="Lucida Sans Unicode" w:cs="Lucida Sans Unicode"/>
+          <w:lang w:val="fr-CA"/>
+        </w:rPr>
+      </w:pPr>
+      <w:r>
+        <w:rPr>
+          <w:rFonts w:ascii="Lucida Sans Unicode" w:hAnsi="Lucida Sans Unicode" w:cs="Lucida Sans Unicode"/>
+          <w:lang w:val="fr-CA"/>
+        </w:rPr>
+        <w:t>S'il vous plaît, madame.</w:t>
+      </w:r>
+    </w:p>
+    <w:p>
+      <w:pPr>
+        <w:rPr>
+          <w:rFonts w:ascii="Lucida Sans Unicode" w:hAnsi="Lucida Sans Unicode" w:cs="Lucida Sans Unicode"/>
+          <w:lang w:val="fr-CA"/>
+        </w:rPr>
+      </w:pPr>
+      <w:r>
+        <w:rPr>
+          <w:rFonts w:ascii="Lucida Sans Unicode" w:hAnsi="Lucida Sans Unicode" w:cs="Lucida Sans Unicode"/>
+          <w:lang w:val="fr-CA"/>
+        </w:rPr>
+        <w:t>Autre temps, autres mœurs.</w:t>
+      </w:r>
+    </w:p>
+    <w:p>
+      <w:pPr>
+        <w:rPr>
+          <w:rFonts w:ascii="Lucida Sans Unicode" w:hAnsi="Lucida Sans Unicode" w:cs="Lucida Sans Unicode"/>
+          <w:lang w:val="fr-CA"/>
+        </w:rPr>
+      </w:pPr>
+    </w:p>
+    <w:p>
+      <w:pPr>
+        <w:rPr>
+          <w:rFonts w:ascii="Lucida Sans Unicode" w:hAnsi="Lucida Sans Unicode" w:cs="Lucida Sans Unicode"/>
+          <w:lang w:val="fr-CA"/>
+        </w:rPr>
+      </w:pPr>
+    </w:p>
+    <w:p>
+      <w:pPr>
+        <w:rPr>
+          <w:rFonts w:ascii="Lucida Sans Unicode" w:hAnsi="Lucida Sans Unicode" w:cs="Lucida Sans Unicode"/>
+          <w:lang w:val="fr-CA"/>
+        </w:rPr>
+      </w:pPr>
+    </w:p>
+    <w:p>
+      <w:pPr>
+        <w:rPr>
+          <w:rFonts w:ascii="Lucida Sans Unicode" w:hAnsi="Lucida Sans Unicode" w:cs="Lucida Sans Unicode"/>
+          <w:lang w:val="fr-CA"/>
+        </w:rPr>
+      </w:pPr>
+    </w:p>
+    <w:p>
+      <w:pPr>
+        <w:rPr>
+          <w:rFonts w:ascii="Lucida Sans Unicode" w:hAnsi="Lucida Sans Unicode" w:cs="Lucida Sans Unicode"/>
+          <w:lang w:val="fr-CA"/>
+        </w:rPr>
+      </w:pPr>
+    </w:p>
+    <w:p>
+      <w:pPr>
+        <w:rPr>
+          <w:rFonts w:ascii="Lucida Sans Unicode" w:hAnsi="Lucida Sans Unicode" w:cs="Lucida Sans Unicode"/>
+          <w:lang w:val="fr-CA"/>
+        </w:rPr>
+      </w:pPr>
+      <w:r>
+        <w:rPr>
+          <w:rFonts w:ascii="Lucida Sans Unicode" w:hAnsi="Lucida Sans Unicode" w:cs="Lucida Sans Unicode"/>
+          <w:lang w:val="fr-CA"/>
+        </w:rPr>
+        <w:t>Les nombres</w:t>
+      </w:r>
+    </w:p>
+    <w:p>
+      <w:pPr>
+        <w:rPr>
+          <w:rFonts w:ascii="Lucida Sans Unicode" w:hAnsi="Lucida Sans Unicode" w:cs="Lucida Sans Unicode"/>
+          <w:lang w:val="fr-CA"/>
+        </w:rPr>
+      </w:pPr>
+    </w:p>
+    <w:tbl>
+      <w:tblPr>
+        <w:tblStyle w:val="a3"/>
+        <w:tblW w:w="9639" w:type="dxa"/>
+        <w:tblInd w:w="-1149" w:type="dxa"/>
+        <w:tblLook w:val="04A0" w:firstRow="1" w:lastRow="0" w:firstColumn="1" w:lastColumn="0" w:noHBand="0" w:noVBand="1"/>
+      </w:tblPr>
+      <w:tblGrid>
+        <w:gridCol w:w="708"/>
+        <w:gridCol w:w="1277"/>
+        <w:gridCol w:w="3260"/>
+        <w:gridCol w:w="851"/>
+        <w:gridCol w:w="1559"/>
+        <w:gridCol w:w="1984"/>
+      </w:tblGrid>
+      <w:tr>
+        <w:tc>
+          <w:tcPr>
+            <w:tcW w:w="708" w:type="dxa"/>
+            <w:tcBorders>
+              <w:top w:val="single" w:sz="12" w:space="0" w:color="4472C4" w:themeColor="accent1"/>
+              <w:left w:val="single" w:sz="12" w:space="0" w:color="4472C4" w:themeColor="accent1"/>
+              <w:bottom w:val="single" w:sz="12" w:space="0" w:color="4472C4" w:themeColor="accent1"/>
+              <w:right w:val="single" w:sz="12" w:space="0" w:color="4472C4" w:themeColor="accent1"/>
+            </w:tcBorders>
+          </w:tcPr>
+          <w:p>
+            <w:pPr>
+              <w:rPr>
+                <w:rFonts w:ascii="Lucida Sans Unicode" w:hAnsi="Lucida Sans Unicode" w:cs="Lucida Sans Unicode" w:hint="eastAsia"/>
+                <w:lang w:val="fr-CA"/>
+              </w:rPr>
+            </w:pPr>
+            <w:r>
+              <w:rPr>
+                <w:rFonts w:ascii="Lucida Sans Unicode" w:hAnsi="Lucida Sans Unicode" w:cs="Lucida Sans Unicode" w:hint="eastAsia"/>
+                <w:lang w:val="fr-CA"/>
+              </w:rPr>
+              <w:t>1</w:t>
+            </w:r>
+          </w:p>
+        </w:tc>
+        <w:tc>
+          <w:tcPr>
+            <w:tcW w:w="1277" w:type="dxa"/>
+            <w:tcBorders>
+              <w:top w:val="single" w:sz="12" w:space="0" w:color="4472C4" w:themeColor="accent1"/>
+              <w:left w:val="single" w:sz="12" w:space="0" w:color="4472C4" w:themeColor="accent1"/>
+              <w:bottom w:val="single" w:sz="12" w:space="0" w:color="4472C4" w:themeColor="accent1"/>
+              <w:right w:val="single" w:sz="12" w:space="0" w:color="4472C4" w:themeColor="accent1"/>
+            </w:tcBorders>
+          </w:tcPr>
+          <w:p>
+            <w:pPr>
+              <w:rPr>
+                <w:rFonts w:ascii="Lucida Sans Unicode" w:hAnsi="Lucida Sans Unicode" w:cs="Lucida Sans Unicode" w:hint="eastAsia"/>
+                <w:lang w:val="fr-CA"/>
+              </w:rPr>
+            </w:pPr>
+            <w:r>
+              <w:rPr>
+                <w:rFonts w:ascii="Lucida Sans Unicode" w:hAnsi="Lucida Sans Unicode" w:cs="Lucida Sans Unicode"/>
+                <w:lang w:val="fr-CA"/>
+              </w:rPr>
+              <w:t>un</w:t>
+            </w:r>
+          </w:p>
+        </w:tc>
+        <w:tc>
+          <w:tcPr>
+            <w:tcW w:w="3260" w:type="dxa"/>
+            <w:tcBorders>
+              <w:top w:val="single" w:sz="12" w:space="0" w:color="4472C4" w:themeColor="accent1"/>
+              <w:left w:val="single" w:sz="12" w:space="0" w:color="4472C4" w:themeColor="accent1"/>
+              <w:bottom w:val="single" w:sz="12" w:space="0" w:color="4472C4" w:themeColor="accent1"/>
+              <w:right w:val="single" w:sz="12" w:space="0" w:color="4472C4" w:themeColor="accent1"/>
+            </w:tcBorders>
+          </w:tcPr>
+          <w:p>
+            <w:pPr>
+              <w:rPr>
+                <w:rFonts w:ascii="Lucida Sans Unicode" w:hAnsi="Lucida Sans Unicode" w:cs="Lucida Sans Unicode" w:hint="eastAsia"/>
+                <w:lang w:val="fr-CA"/>
+              </w:rPr>
+            </w:pPr>
+            <w:r>
+              <w:rPr>
+                <w:rFonts w:ascii="Lucida Sans Unicode" w:hAnsi="Lucida Sans Unicode" w:cs="Lucida Sans Unicode"/>
+                <w:lang w:val="fr-CA"/>
+              </w:rPr>
+              <w:t>[œ̃</w:t>
+            </w:r>
+            <w:r>
+              <w:rPr>
+                <w:rFonts w:ascii="Lucida Sans Unicode" w:hAnsi="Lucida Sans Unicode" w:cs="Lucida Sans Unicode"/>
+                <w:lang w:val="fr-CA"/>
+              </w:rPr>
+              <w:t>]</w:t>
+            </w:r>
+          </w:p>
+        </w:tc>
+        <w:tc>
+          <w:tcPr>
+            <w:tcW w:w="851" w:type="dxa"/>
+            <w:tcBorders>
+              <w:top w:val="single" w:sz="12" w:space="0" w:color="4472C4" w:themeColor="accent1"/>
+              <w:left w:val="single" w:sz="12" w:space="0" w:color="4472C4" w:themeColor="accent1"/>
+              <w:bottom w:val="single" w:sz="12" w:space="0" w:color="4472C4" w:themeColor="accent1"/>
+              <w:right w:val="single" w:sz="12" w:space="0" w:color="4472C4" w:themeColor="accent1"/>
+            </w:tcBorders>
+          </w:tcPr>
+          <w:p>
+            <w:pPr>
+              <w:rPr>
+                <w:rFonts w:ascii="Lucida Sans Unicode" w:hAnsi="Lucida Sans Unicode" w:cs="Lucida Sans Unicode" w:hint="eastAsia"/>
+                <w:lang w:val="fr-CA"/>
+              </w:rPr>
+            </w:pPr>
+            <w:r>
+              <w:rPr>
+                <w:rFonts w:ascii="Lucida Sans Unicode" w:hAnsi="Lucida Sans Unicode" w:cs="Lucida Sans Unicode" w:hint="eastAsia"/>
+                <w:lang w:val="fr-CA"/>
+              </w:rPr>
+              <w:t>1</w:t>
+            </w:r>
+            <w:r>
+              <w:rPr>
+                <w:rFonts w:ascii="Lucida Sans Unicode" w:hAnsi="Lucida Sans Unicode" w:cs="Lucida Sans Unicode"/>
+                <w:lang w:val="fr-CA"/>
+              </w:rPr>
+              <w:t>1</w:t>
+            </w:r>
+          </w:p>
+        </w:tc>
+        <w:tc>
+          <w:tcPr>
+            <w:tcW w:w="1559" w:type="dxa"/>
+            <w:tcBorders>
+              <w:top w:val="single" w:sz="12" w:space="0" w:color="4472C4" w:themeColor="accent1"/>
+              <w:left w:val="single" w:sz="12" w:space="0" w:color="4472C4" w:themeColor="accent1"/>
+              <w:bottom w:val="single" w:sz="12" w:space="0" w:color="4472C4" w:themeColor="accent1"/>
+              <w:right w:val="single" w:sz="12" w:space="0" w:color="4472C4" w:themeColor="accent1"/>
+            </w:tcBorders>
+          </w:tcPr>
+          <w:p>
+            <w:pPr>
+              <w:rPr>
+                <w:rFonts w:ascii="Lucida Sans Unicode" w:hAnsi="Lucida Sans Unicode" w:cs="Lucida Sans Unicode" w:hint="eastAsia"/>
+                <w:lang w:val="fr-CA"/>
+              </w:rPr>
+            </w:pPr>
+            <w:r>
+              <w:rPr>
+                <w:rFonts w:ascii="Lucida Sans Unicode" w:hAnsi="Lucida Sans Unicode" w:cs="Lucida Sans Unicode"/>
+                <w:lang w:val="fr-CA"/>
+              </w:rPr>
+              <w:t>onze</w:t>
+            </w:r>
+          </w:p>
+        </w:tc>
+        <w:tc>
+          <w:tcPr>
+            <w:tcW w:w="1984" w:type="dxa"/>
+            <w:tcBorders>
+              <w:top w:val="single" w:sz="12" w:space="0" w:color="4472C4" w:themeColor="accent1"/>
+              <w:left w:val="single" w:sz="12" w:space="0" w:color="4472C4" w:themeColor="accent1"/>
+              <w:bottom w:val="single" w:sz="12" w:space="0" w:color="4472C4" w:themeColor="accent1"/>
+              <w:right w:val="single" w:sz="12" w:space="0" w:color="4472C4" w:themeColor="accent1"/>
+            </w:tcBorders>
+          </w:tcPr>
+          <w:p>
+            <w:pPr>
+              <w:rPr>
+                <w:rFonts w:ascii="Lucida Sans Unicode" w:hAnsi="Lucida Sans Unicode" w:cs="Lucida Sans Unicode" w:hint="eastAsia"/>
+                <w:lang w:val="fr-CA"/>
+              </w:rPr>
+            </w:pPr>
+            <w:r>
+              <w:rPr>
+                <w:rFonts w:ascii="Lucida Sans Unicode" w:hAnsi="Lucida Sans Unicode" w:cs="Lucida Sans Unicode"/>
+                <w:lang w:val="fr-CA"/>
+              </w:rPr>
+              <w:t>[ɔ̃:z]</w:t>
+            </w:r>
+          </w:p>
+        </w:tc>
+      </w:tr>
+      <w:tr>
+        <w:tc>
+          <w:tcPr>
+            <w:tcW w:w="708" w:type="dxa"/>
+            <w:tcBorders>
+              <w:top w:val="single" w:sz="12" w:space="0" w:color="4472C4" w:themeColor="accent1"/>
+              <w:left w:val="single" w:sz="12" w:space="0" w:color="4472C4" w:themeColor="accent1"/>
+              <w:bottom w:val="single" w:sz="12" w:space="0" w:color="4472C4" w:themeColor="accent1"/>
+              <w:right w:val="single" w:sz="12" w:space="0" w:color="4472C4" w:themeColor="accent1"/>
+            </w:tcBorders>
+          </w:tcPr>
+          <w:p>
+            <w:pPr>
+              <w:rPr>
+                <w:rFonts w:ascii="Lucida Sans Unicode" w:hAnsi="Lucida Sans Unicode" w:cs="Lucida Sans Unicode" w:hint="eastAsia"/>
+                <w:lang w:val="fr-CA"/>
+              </w:rPr>
+            </w:pPr>
+            <w:r>
+              <w:rPr>
+                <w:rFonts w:ascii="Lucida Sans Unicode" w:hAnsi="Lucida Sans Unicode" w:cs="Lucida Sans Unicode" w:hint="eastAsia"/>
+                <w:lang w:val="fr-CA"/>
+              </w:rPr>
+              <w:t>2</w:t>
+            </w:r>
+          </w:p>
+        </w:tc>
+        <w:tc>
+          <w:tcPr>
+            <w:tcW w:w="1277" w:type="dxa"/>
+            <w:tcBorders>
+              <w:top w:val="single" w:sz="12" w:space="0" w:color="4472C4" w:themeColor="accent1"/>
+              <w:left w:val="single" w:sz="12" w:space="0" w:color="4472C4" w:themeColor="accent1"/>
+              <w:bottom w:val="single" w:sz="12" w:space="0" w:color="4472C4" w:themeColor="accent1"/>
+              <w:right w:val="single" w:sz="12" w:space="0" w:color="4472C4" w:themeColor="accent1"/>
+            </w:tcBorders>
+          </w:tcPr>
+          <w:p>
+            <w:pPr>
+              <w:rPr>
+                <w:rFonts w:ascii="Lucida Sans Unicode" w:hAnsi="Lucida Sans Unicode" w:cs="Lucida Sans Unicode" w:hint="eastAsia"/>
+                <w:lang w:val="fr-CA"/>
+              </w:rPr>
+            </w:pPr>
+            <w:r>
+              <w:rPr>
+                <w:rFonts w:ascii="Lucida Sans Unicode" w:hAnsi="Lucida Sans Unicode" w:cs="Lucida Sans Unicode"/>
+                <w:lang w:val="fr-CA"/>
+              </w:rPr>
+              <w:t>deux</w:t>
+            </w:r>
+          </w:p>
+        </w:tc>
+        <w:tc>
+          <w:tcPr>
+            <w:tcW w:w="3260" w:type="dxa"/>
+            <w:tcBorders>
+              <w:top w:val="single" w:sz="12" w:space="0" w:color="4472C4" w:themeColor="accent1"/>
+              <w:left w:val="single" w:sz="12" w:space="0" w:color="4472C4" w:themeColor="accent1"/>
+              <w:bottom w:val="single" w:sz="12" w:space="0" w:color="4472C4" w:themeColor="accent1"/>
+              <w:right w:val="single" w:sz="12" w:space="0" w:color="4472C4" w:themeColor="accent1"/>
+            </w:tcBorders>
+          </w:tcPr>
+          <w:p>
+            <w:pPr>
+              <w:rPr>
+                <w:rFonts w:ascii="Lucida Sans Unicode" w:hAnsi="Lucida Sans Unicode" w:cs="Lucida Sans Unicode" w:hint="eastAsia"/>
+                <w:lang w:val="fr-CA"/>
+              </w:rPr>
+            </w:pPr>
+            <w:r>
+              <w:rPr>
+                <w:rFonts w:ascii="Lucida Sans Unicode" w:hAnsi="Lucida Sans Unicode" w:cs="Lucida Sans Unicode"/>
+                <w:lang w:val="fr-CA"/>
+              </w:rPr>
+              <w:t>[dø]</w:t>
+            </w:r>
+          </w:p>
+        </w:tc>
+        <w:tc>
+          <w:tcPr>
+            <w:tcW w:w="851" w:type="dxa"/>
+            <w:tcBorders>
+              <w:top w:val="single" w:sz="12" w:space="0" w:color="4472C4" w:themeColor="accent1"/>
+              <w:left w:val="single" w:sz="12" w:space="0" w:color="4472C4" w:themeColor="accent1"/>
+              <w:bottom w:val="single" w:sz="12" w:space="0" w:color="4472C4" w:themeColor="accent1"/>
+              <w:right w:val="single" w:sz="12" w:space="0" w:color="4472C4" w:themeColor="accent1"/>
+            </w:tcBorders>
+          </w:tcPr>
+          <w:p>
+            <w:pPr>
+              <w:rPr>
+                <w:rFonts w:ascii="Lucida Sans Unicode" w:hAnsi="Lucida Sans Unicode" w:cs="Lucida Sans Unicode" w:hint="eastAsia"/>
+                <w:lang w:val="fr-CA"/>
+              </w:rPr>
+            </w:pPr>
+            <w:r>
+              <w:rPr>
+                <w:rFonts w:ascii="Lucida Sans Unicode" w:hAnsi="Lucida Sans Unicode" w:cs="Lucida Sans Unicode" w:hint="eastAsia"/>
+                <w:lang w:val="fr-CA"/>
+              </w:rPr>
+              <w:t>1</w:t>
+            </w:r>
+            <w:r>
+              <w:rPr>
+                <w:rFonts w:ascii="Lucida Sans Unicode" w:hAnsi="Lucida Sans Unicode" w:cs="Lucida Sans Unicode"/>
+                <w:lang w:val="fr-CA"/>
+              </w:rPr>
+              <w:t>2</w:t>
+            </w:r>
+          </w:p>
+        </w:tc>
+        <w:tc>
+          <w:tcPr>
+            <w:tcW w:w="1559" w:type="dxa"/>
+            <w:tcBorders>
+              <w:top w:val="single" w:sz="12" w:space="0" w:color="4472C4" w:themeColor="accent1"/>
+              <w:left w:val="single" w:sz="12" w:space="0" w:color="4472C4" w:themeColor="accent1"/>
+              <w:bottom w:val="single" w:sz="12" w:space="0" w:color="4472C4" w:themeColor="accent1"/>
+              <w:right w:val="single" w:sz="12" w:space="0" w:color="4472C4" w:themeColor="accent1"/>
+            </w:tcBorders>
+          </w:tcPr>
+          <w:p>
+            <w:pPr>
+              <w:rPr>
+                <w:rFonts w:ascii="Lucida Sans Unicode" w:hAnsi="Lucida Sans Unicode" w:cs="Lucida Sans Unicode" w:hint="eastAsia"/>
+                <w:lang w:val="fr-CA"/>
+              </w:rPr>
+            </w:pPr>
+            <w:r>
+              <w:rPr>
+                <w:rFonts w:ascii="Lucida Sans Unicode" w:hAnsi="Lucida Sans Unicode" w:cs="Lucida Sans Unicode"/>
+                <w:lang w:val="fr-CA"/>
+              </w:rPr>
+              <w:t>douze</w:t>
+            </w:r>
+          </w:p>
+        </w:tc>
+        <w:tc>
+          <w:tcPr>
+            <w:tcW w:w="1984" w:type="dxa"/>
+            <w:tcBorders>
+              <w:top w:val="single" w:sz="12" w:space="0" w:color="4472C4" w:themeColor="accent1"/>
+              <w:left w:val="single" w:sz="12" w:space="0" w:color="4472C4" w:themeColor="accent1"/>
+              <w:bottom w:val="single" w:sz="12" w:space="0" w:color="4472C4" w:themeColor="accent1"/>
+              <w:right w:val="single" w:sz="12" w:space="0" w:color="4472C4" w:themeColor="accent1"/>
+            </w:tcBorders>
+          </w:tcPr>
+          <w:p>
+            <w:pPr>
+              <w:rPr>
+                <w:rFonts w:ascii="Lucida Sans Unicode" w:hAnsi="Lucida Sans Unicode" w:cs="Lucida Sans Unicode" w:hint="eastAsia"/>
+                <w:lang w:val="fr-CA"/>
+              </w:rPr>
+            </w:pPr>
+            <w:r>
+              <w:rPr>
+                <w:rFonts w:ascii="Lucida Sans Unicode" w:hAnsi="Lucida Sans Unicode" w:cs="Lucida Sans Unicode"/>
+                <w:lang w:val="fr-CA"/>
+              </w:rPr>
+              <w:t>[du:z]</w:t>
+            </w:r>
+          </w:p>
+        </w:tc>
+      </w:tr>
+      <w:tr>
+        <w:tc>
+          <w:tcPr>
+            <w:tcW w:w="708" w:type="dxa"/>
+            <w:tcBorders>
+              <w:top w:val="single" w:sz="12" w:space="0" w:color="4472C4" w:themeColor="accent1"/>
+              <w:left w:val="single" w:sz="12" w:space="0" w:color="4472C4" w:themeColor="accent1"/>
+              <w:bottom w:val="single" w:sz="12" w:space="0" w:color="4472C4" w:themeColor="accent1"/>
+              <w:right w:val="single" w:sz="12" w:space="0" w:color="4472C4" w:themeColor="accent1"/>
+            </w:tcBorders>
+          </w:tcPr>
+          <w:p>
+            <w:pPr>
+              <w:rPr>
+                <w:rFonts w:ascii="Lucida Sans Unicode" w:hAnsi="Lucida Sans Unicode" w:cs="Lucida Sans Unicode" w:hint="eastAsia"/>
+                <w:lang w:val="fr-CA"/>
+              </w:rPr>
+            </w:pPr>
+            <w:r>
+              <w:rPr>
+                <w:rFonts w:ascii="Lucida Sans Unicode" w:hAnsi="Lucida Sans Unicode" w:cs="Lucida Sans Unicode" w:hint="eastAsia"/>
+                <w:lang w:val="fr-CA"/>
+              </w:rPr>
+              <w:t>3</w:t>
+            </w:r>
+          </w:p>
+        </w:tc>
+        <w:tc>
+          <w:tcPr>
+            <w:tcW w:w="1277" w:type="dxa"/>
+            <w:tcBorders>
+              <w:top w:val="single" w:sz="12" w:space="0" w:color="4472C4" w:themeColor="accent1"/>
+              <w:left w:val="single" w:sz="12" w:space="0" w:color="4472C4" w:themeColor="accent1"/>
+              <w:bottom w:val="single" w:sz="12" w:space="0" w:color="4472C4" w:themeColor="accent1"/>
+              <w:right w:val="single" w:sz="12" w:space="0" w:color="4472C4" w:themeColor="accent1"/>
+            </w:tcBorders>
+          </w:tcPr>
+          <w:p>
+            <w:pPr>
+              <w:rPr>
+                <w:rFonts w:ascii="Lucida Sans Unicode" w:hAnsi="Lucida Sans Unicode" w:cs="Lucida Sans Unicode" w:hint="eastAsia"/>
+                <w:lang w:val="fr-CA"/>
+              </w:rPr>
+            </w:pPr>
+            <w:r>
+              <w:rPr>
+                <w:rFonts w:ascii="Lucida Sans Unicode" w:hAnsi="Lucida Sans Unicode" w:cs="Lucida Sans Unicode"/>
+                <w:lang w:val="fr-CA"/>
+              </w:rPr>
+              <w:t>trois</w:t>
+            </w:r>
+          </w:p>
+        </w:tc>
+        <w:tc>
+          <w:tcPr>
+            <w:tcW w:w="3260" w:type="dxa"/>
+            <w:tcBorders>
+              <w:top w:val="single" w:sz="12" w:space="0" w:color="4472C4" w:themeColor="accent1"/>
+              <w:left w:val="single" w:sz="12" w:space="0" w:color="4472C4" w:themeColor="accent1"/>
+              <w:bottom w:val="single" w:sz="12" w:space="0" w:color="4472C4" w:themeColor="accent1"/>
+              <w:right w:val="single" w:sz="12" w:space="0" w:color="4472C4" w:themeColor="accent1"/>
+            </w:tcBorders>
+          </w:tcPr>
+          <w:p>
+            <w:pPr>
+              <w:rPr>
+                <w:rFonts w:ascii="Lucida Sans Unicode" w:hAnsi="Lucida Sans Unicode" w:cs="Lucida Sans Unicode" w:hint="eastAsia"/>
+                <w:lang w:val="fr-CA"/>
+              </w:rPr>
+            </w:pPr>
+            <w:r>
+              <w:rPr>
+                <w:rFonts w:ascii="Lucida Sans Unicode" w:hAnsi="Lucida Sans Unicode" w:cs="Lucida Sans Unicode"/>
+                <w:lang w:val="fr-CA"/>
+              </w:rPr>
+              <w:t>[trwa]</w:t>
+            </w:r>
+          </w:p>
+        </w:tc>
+        <w:tc>
+          <w:tcPr>
+            <w:tcW w:w="851" w:type="dxa"/>
+            <w:tcBorders>
+              <w:top w:val="single" w:sz="12" w:space="0" w:color="4472C4" w:themeColor="accent1"/>
+              <w:left w:val="single" w:sz="12" w:space="0" w:color="4472C4" w:themeColor="accent1"/>
+              <w:bottom w:val="single" w:sz="12" w:space="0" w:color="4472C4" w:themeColor="accent1"/>
+              <w:right w:val="single" w:sz="12" w:space="0" w:color="4472C4" w:themeColor="accent1"/>
+            </w:tcBorders>
+          </w:tcPr>
+          <w:p>
+            <w:pPr>
+              <w:rPr>
+                <w:rFonts w:ascii="Lucida Sans Unicode" w:hAnsi="Lucida Sans Unicode" w:cs="Lucida Sans Unicode" w:hint="eastAsia"/>
+                <w:lang w:val="fr-CA"/>
+              </w:rPr>
+            </w:pPr>
+            <w:r>
+              <w:rPr>
+                <w:rFonts w:ascii="Lucida Sans Unicode" w:hAnsi="Lucida Sans Unicode" w:cs="Lucida Sans Unicode" w:hint="eastAsia"/>
+                <w:lang w:val="fr-CA"/>
+              </w:rPr>
+              <w:t>1</w:t>
+            </w:r>
+            <w:r>
+              <w:rPr>
+                <w:rFonts w:ascii="Lucida Sans Unicode" w:hAnsi="Lucida Sans Unicode" w:cs="Lucida Sans Unicode"/>
+                <w:lang w:val="fr-CA"/>
+              </w:rPr>
+              <w:t>3</w:t>
+            </w:r>
+          </w:p>
+        </w:tc>
+        <w:tc>
+          <w:tcPr>
+            <w:tcW w:w="1559" w:type="dxa"/>
+            <w:tcBorders>
+              <w:top w:val="single" w:sz="12" w:space="0" w:color="4472C4" w:themeColor="accent1"/>
+              <w:left w:val="single" w:sz="12" w:space="0" w:color="4472C4" w:themeColor="accent1"/>
+              <w:bottom w:val="single" w:sz="12" w:space="0" w:color="4472C4" w:themeColor="accent1"/>
+              <w:right w:val="single" w:sz="12" w:space="0" w:color="4472C4" w:themeColor="accent1"/>
+            </w:tcBorders>
+          </w:tcPr>
+          <w:p>
+            <w:pPr>
+              <w:rPr>
+                <w:rFonts w:ascii="Lucida Sans Unicode" w:hAnsi="Lucida Sans Unicode" w:cs="Lucida Sans Unicode" w:hint="eastAsia"/>
+                <w:lang w:val="fr-CA"/>
+              </w:rPr>
+            </w:pPr>
+            <w:r>
+              <w:rPr>
+                <w:rFonts w:ascii="Lucida Sans Unicode" w:hAnsi="Lucida Sans Unicode" w:cs="Lucida Sans Unicode"/>
+                <w:lang w:val="fr-CA"/>
+              </w:rPr>
+              <w:t>treize</w:t>
+            </w:r>
+          </w:p>
+        </w:tc>
+        <w:tc>
+          <w:tcPr>
+            <w:tcW w:w="1984" w:type="dxa"/>
+            <w:tcBorders>
+              <w:top w:val="single" w:sz="12" w:space="0" w:color="4472C4" w:themeColor="accent1"/>
+              <w:left w:val="single" w:sz="12" w:space="0" w:color="4472C4" w:themeColor="accent1"/>
+              <w:bottom w:val="single" w:sz="12" w:space="0" w:color="4472C4" w:themeColor="accent1"/>
+              <w:right w:val="single" w:sz="12" w:space="0" w:color="4472C4" w:themeColor="accent1"/>
+            </w:tcBorders>
+          </w:tcPr>
+          <w:p>
+            <w:pPr>
+              <w:rPr>
+                <w:rFonts w:ascii="Lucida Sans Unicode" w:hAnsi="Lucida Sans Unicode" w:cs="Lucida Sans Unicode" w:hint="eastAsia"/>
+                <w:lang w:val="fr-CA"/>
+              </w:rPr>
+            </w:pPr>
+            <w:r>
+              <w:rPr>
+                <w:rFonts w:ascii="Lucida Sans Unicode" w:hAnsi="Lucida Sans Unicode" w:cs="Lucida Sans Unicode"/>
+                <w:lang w:val="fr-CA"/>
+              </w:rPr>
+              <w:t>[trɛ:z]</w:t>
+            </w:r>
+          </w:p>
+        </w:tc>
+      </w:tr>
+      <w:tr>
+        <w:tc>
+          <w:tcPr>
+            <w:tcW w:w="708" w:type="dxa"/>
+            <w:tcBorders>
+              <w:top w:val="single" w:sz="12" w:space="0" w:color="4472C4" w:themeColor="accent1"/>
+              <w:left w:val="single" w:sz="12" w:space="0" w:color="4472C4" w:themeColor="accent1"/>
+              <w:bottom w:val="single" w:sz="12" w:space="0" w:color="4472C4" w:themeColor="accent1"/>
+              <w:right w:val="single" w:sz="12" w:space="0" w:color="4472C4" w:themeColor="accent1"/>
+            </w:tcBorders>
+          </w:tcPr>
+          <w:p>
+            <w:pPr>
+              <w:rPr>
+                <w:rFonts w:ascii="Lucida Sans Unicode" w:hAnsi="Lucida Sans Unicode" w:cs="Lucida Sans Unicode" w:hint="eastAsia"/>
+                <w:lang w:val="fr-CA"/>
+              </w:rPr>
+            </w:pPr>
+            <w:r>
+              <w:rPr>
+                <w:rFonts w:ascii="Lucida Sans Unicode" w:hAnsi="Lucida Sans Unicode" w:cs="Lucida Sans Unicode" w:hint="eastAsia"/>
+                <w:lang w:val="fr-CA"/>
+              </w:rPr>
+              <w:t>4</w:t>
+            </w:r>
+          </w:p>
+        </w:tc>
+        <w:tc>
+          <w:tcPr>
+            <w:tcW w:w="1277" w:type="dxa"/>
+            <w:tcBorders>
+              <w:top w:val="single" w:sz="12" w:space="0" w:color="4472C4" w:themeColor="accent1"/>
+              <w:left w:val="single" w:sz="12" w:space="0" w:color="4472C4" w:themeColor="accent1"/>
+              <w:bottom w:val="single" w:sz="12" w:space="0" w:color="4472C4" w:themeColor="accent1"/>
+              <w:right w:val="single" w:sz="12" w:space="0" w:color="4472C4" w:themeColor="accent1"/>
+            </w:tcBorders>
+          </w:tcPr>
+          <w:p>
+            <w:pPr>
+              <w:rPr>
+                <w:rFonts w:ascii="Lucida Sans Unicode" w:hAnsi="Lucida Sans Unicode" w:cs="Lucida Sans Unicode" w:hint="eastAsia"/>
+                <w:lang w:val="fr-CA"/>
+              </w:rPr>
+            </w:pPr>
+            <w:r>
+              <w:rPr>
+                <w:rFonts w:ascii="Lucida Sans Unicode" w:hAnsi="Lucida Sans Unicode" w:cs="Lucida Sans Unicode"/>
+                <w:lang w:val="fr-CA"/>
+              </w:rPr>
+              <w:t>quatre</w:t>
+            </w:r>
+          </w:p>
+        </w:tc>
+        <w:tc>
+          <w:tcPr>
+            <w:tcW w:w="3260" w:type="dxa"/>
+            <w:tcBorders>
+              <w:top w:val="single" w:sz="12" w:space="0" w:color="4472C4" w:themeColor="accent1"/>
+              <w:left w:val="single" w:sz="12" w:space="0" w:color="4472C4" w:themeColor="accent1"/>
+              <w:bottom w:val="single" w:sz="12" w:space="0" w:color="4472C4" w:themeColor="accent1"/>
+              <w:right w:val="single" w:sz="12" w:space="0" w:color="4472C4" w:themeColor="accent1"/>
+            </w:tcBorders>
+          </w:tcPr>
+          <w:p>
+            <w:pPr>
+              <w:rPr>
+                <w:rFonts w:ascii="Lucida Sans Unicode" w:hAnsi="Lucida Sans Unicode" w:cs="Lucida Sans Unicode" w:hint="eastAsia"/>
+                <w:lang w:val="en-CA"/>
+              </w:rPr>
+            </w:pPr>
+            <w:r>
+              <w:rPr>
+                <w:rFonts w:ascii="Lucida Sans Unicode" w:hAnsi="Lucida Sans Unicode" w:cs="Lucida Sans Unicode"/>
+                <w:lang w:val="fr-CA"/>
+              </w:rPr>
+              <w:t>[katr]</w:t>
+            </w:r>
+          </w:p>
+        </w:tc>
+        <w:tc>
+          <w:tcPr>
+            <w:tcW w:w="851" w:type="dxa"/>
+            <w:tcBorders>
+              <w:top w:val="single" w:sz="12" w:space="0" w:color="4472C4" w:themeColor="accent1"/>
+              <w:left w:val="single" w:sz="12" w:space="0" w:color="4472C4" w:themeColor="accent1"/>
+              <w:bottom w:val="single" w:sz="12" w:space="0" w:color="4472C4" w:themeColor="accent1"/>
+              <w:right w:val="single" w:sz="12" w:space="0" w:color="4472C4" w:themeColor="accent1"/>
+            </w:tcBorders>
+          </w:tcPr>
+          <w:p>
+            <w:pPr>
+              <w:rPr>
+                <w:rFonts w:ascii="Lucida Sans Unicode" w:hAnsi="Lucida Sans Unicode" w:cs="Lucida Sans Unicode" w:hint="eastAsia"/>
+                <w:lang w:val="fr-CA"/>
+              </w:rPr>
+            </w:pPr>
+            <w:r>
+              <w:rPr>
+                <w:rFonts w:ascii="Lucida Sans Unicode" w:hAnsi="Lucida Sans Unicode" w:cs="Lucida Sans Unicode" w:hint="eastAsia"/>
+                <w:lang w:val="fr-CA"/>
+              </w:rPr>
+              <w:t>1</w:t>
+            </w:r>
+            <w:r>
+              <w:rPr>
+                <w:rFonts w:ascii="Lucida Sans Unicode" w:hAnsi="Lucida Sans Unicode" w:cs="Lucida Sans Unicode"/>
+                <w:lang w:val="fr-CA"/>
+              </w:rPr>
+              <w:t>4</w:t>
+            </w:r>
+          </w:p>
+        </w:tc>
+        <w:tc>
+          <w:tcPr>
+            <w:tcW w:w="1559" w:type="dxa"/>
+            <w:tcBorders>
+              <w:top w:val="single" w:sz="12" w:space="0" w:color="4472C4" w:themeColor="accent1"/>
+              <w:left w:val="single" w:sz="12" w:space="0" w:color="4472C4" w:themeColor="accent1"/>
+              <w:bottom w:val="single" w:sz="12" w:space="0" w:color="4472C4" w:themeColor="accent1"/>
+              <w:right w:val="single" w:sz="12" w:space="0" w:color="4472C4" w:themeColor="accent1"/>
+            </w:tcBorders>
+          </w:tcPr>
+          <w:p>
+            <w:pPr>
+              <w:rPr>
+                <w:rFonts w:ascii="Lucida Sans Unicode" w:hAnsi="Lucida Sans Unicode" w:cs="Lucida Sans Unicode" w:hint="eastAsia"/>
+                <w:lang w:val="fr-CA"/>
+              </w:rPr>
+            </w:pPr>
+            <w:r>
+              <w:rPr>
+                <w:rFonts w:ascii="Lucida Sans Unicode" w:hAnsi="Lucida Sans Unicode" w:cs="Lucida Sans Unicode"/>
+                <w:lang w:val="fr-CA"/>
+              </w:rPr>
+              <w:t>quatorze</w:t>
+            </w:r>
+          </w:p>
+        </w:tc>
+        <w:tc>
+          <w:tcPr>
+            <w:tcW w:w="1984" w:type="dxa"/>
+            <w:tcBorders>
+              <w:top w:val="single" w:sz="12" w:space="0" w:color="4472C4" w:themeColor="accent1"/>
+              <w:left w:val="single" w:sz="12" w:space="0" w:color="4472C4" w:themeColor="accent1"/>
+              <w:bottom w:val="single" w:sz="12" w:space="0" w:color="4472C4" w:themeColor="accent1"/>
+              <w:right w:val="single" w:sz="12" w:space="0" w:color="4472C4" w:themeColor="accent1"/>
+            </w:tcBorders>
+          </w:tcPr>
+          <w:p>
+            <w:pPr>
+              <w:rPr>
+                <w:rFonts w:ascii="Lucida Sans Unicode" w:hAnsi="Lucida Sans Unicode" w:cs="Lucida Sans Unicode" w:hint="eastAsia"/>
+                <w:lang w:val="fr-CA"/>
+              </w:rPr>
+            </w:pPr>
+            <w:r>
+              <w:rPr>
+                <w:rFonts w:ascii="Lucida Sans Unicode" w:hAnsi="Lucida Sans Unicode" w:cs="Lucida Sans Unicode"/>
+                <w:lang w:val="fr-CA"/>
+              </w:rPr>
+              <w:t>[katɔrz]</w:t>
+            </w:r>
+          </w:p>
+        </w:tc>
+      </w:tr>
+      <w:tr>
+        <w:tc>
+          <w:tcPr>
+            <w:tcW w:w="708" w:type="dxa"/>
+            <w:tcBorders>
+              <w:top w:val="single" w:sz="12" w:space="0" w:color="4472C4" w:themeColor="accent1"/>
+              <w:left w:val="single" w:sz="12" w:space="0" w:color="4472C4" w:themeColor="accent1"/>
+              <w:bottom w:val="single" w:sz="12" w:space="0" w:color="4472C4" w:themeColor="accent1"/>
+              <w:right w:val="single" w:sz="12" w:space="0" w:color="4472C4" w:themeColor="accent1"/>
+            </w:tcBorders>
+          </w:tcPr>
+          <w:p>
+            <w:pPr>
+              <w:rPr>
+                <w:rFonts w:ascii="Lucida Sans Unicode" w:hAnsi="Lucida Sans Unicode" w:cs="Lucida Sans Unicode" w:hint="eastAsia"/>
+                <w:lang w:val="fr-CA"/>
+              </w:rPr>
+            </w:pPr>
+            <w:r>
+              <w:rPr>
+                <w:rFonts w:ascii="Lucida Sans Unicode" w:hAnsi="Lucida Sans Unicode" w:cs="Lucida Sans Unicode" w:hint="eastAsia"/>
+                <w:lang w:val="fr-CA"/>
+              </w:rPr>
+              <w:t>5</w:t>
+            </w:r>
+          </w:p>
+        </w:tc>
+        <w:tc>
+          <w:tcPr>
+            <w:tcW w:w="1277" w:type="dxa"/>
+            <w:tcBorders>
+              <w:top w:val="single" w:sz="12" w:space="0" w:color="4472C4" w:themeColor="accent1"/>
+              <w:left w:val="single" w:sz="12" w:space="0" w:color="4472C4" w:themeColor="accent1"/>
+              <w:bottom w:val="single" w:sz="12" w:space="0" w:color="4472C4" w:themeColor="accent1"/>
+              <w:right w:val="single" w:sz="12" w:space="0" w:color="4472C4" w:themeColor="accent1"/>
+            </w:tcBorders>
+          </w:tcPr>
+          <w:p>
+            <w:pPr>
+              <w:rPr>
+                <w:rFonts w:ascii="Lucida Sans Unicode" w:hAnsi="Lucida Sans Unicode" w:cs="Lucida Sans Unicode" w:hint="eastAsia"/>
+                <w:lang w:val="fr-CA"/>
+              </w:rPr>
+            </w:pPr>
+            <w:r>
+              <w:rPr>
+                <w:rFonts w:ascii="Lucida Sans Unicode" w:hAnsi="Lucida Sans Unicode" w:cs="Lucida Sans Unicode"/>
+                <w:lang w:val="fr-CA"/>
+              </w:rPr>
+              <w:t>cinq</w:t>
+            </w:r>
+          </w:p>
+        </w:tc>
+        <w:tc>
+          <w:tcPr>
+            <w:tcW w:w="3260" w:type="dxa"/>
+            <w:tcBorders>
+              <w:top w:val="single" w:sz="12" w:space="0" w:color="4472C4" w:themeColor="accent1"/>
+              <w:left w:val="single" w:sz="12" w:space="0" w:color="4472C4" w:themeColor="accent1"/>
+              <w:bottom w:val="single" w:sz="12" w:space="0" w:color="4472C4" w:themeColor="accent1"/>
+              <w:right w:val="single" w:sz="12" w:space="0" w:color="4472C4" w:themeColor="accent1"/>
+            </w:tcBorders>
+          </w:tcPr>
+          <w:p>
+            <w:pPr>
+              <w:rPr>
+                <w:rFonts w:ascii="Lucida Sans Unicode" w:hAnsi="Lucida Sans Unicode" w:cs="Lucida Sans Unicode" w:hint="eastAsia"/>
+                <w:lang w:val="fr-CA"/>
+              </w:rPr>
+            </w:pPr>
+            <w:r>
+              <w:rPr>
+                <w:rFonts w:ascii="Lucida Sans Unicode" w:hAnsi="Lucida Sans Unicode" w:cs="Lucida Sans Unicode"/>
+                <w:lang w:val="fr-CA"/>
+              </w:rPr>
+              <w:t>[sɛ̃k]</w:t>
+            </w:r>
+          </w:p>
+        </w:tc>
+        <w:tc>
+          <w:tcPr>
+            <w:tcW w:w="851" w:type="dxa"/>
+            <w:tcBorders>
+              <w:top w:val="single" w:sz="12" w:space="0" w:color="4472C4" w:themeColor="accent1"/>
+              <w:left w:val="single" w:sz="12" w:space="0" w:color="4472C4" w:themeColor="accent1"/>
+              <w:bottom w:val="single" w:sz="12" w:space="0" w:color="4472C4" w:themeColor="accent1"/>
+              <w:right w:val="single" w:sz="12" w:space="0" w:color="4472C4" w:themeColor="accent1"/>
+            </w:tcBorders>
+          </w:tcPr>
+          <w:p>
+            <w:pPr>
+              <w:rPr>
+                <w:rFonts w:ascii="Lucida Sans Unicode" w:hAnsi="Lucida Sans Unicode" w:cs="Lucida Sans Unicode" w:hint="eastAsia"/>
+                <w:lang w:val="fr-CA"/>
+              </w:rPr>
+            </w:pPr>
+            <w:r>
+              <w:rPr>
+                <w:rFonts w:ascii="Lucida Sans Unicode" w:hAnsi="Lucida Sans Unicode" w:cs="Lucida Sans Unicode" w:hint="eastAsia"/>
+                <w:lang w:val="fr-CA"/>
+              </w:rPr>
+              <w:t>1</w:t>
+            </w:r>
+            <w:r>
+              <w:rPr>
+                <w:rFonts w:ascii="Lucida Sans Unicode" w:hAnsi="Lucida Sans Unicode" w:cs="Lucida Sans Unicode"/>
+                <w:lang w:val="fr-CA"/>
+              </w:rPr>
+              <w:t>5</w:t>
+            </w:r>
+          </w:p>
+        </w:tc>
+        <w:tc>
+          <w:tcPr>
+            <w:tcW w:w="1559" w:type="dxa"/>
+            <w:tcBorders>
+              <w:top w:val="single" w:sz="12" w:space="0" w:color="4472C4" w:themeColor="accent1"/>
+              <w:left w:val="single" w:sz="12" w:space="0" w:color="4472C4" w:themeColor="accent1"/>
+              <w:bottom w:val="single" w:sz="12" w:space="0" w:color="4472C4" w:themeColor="accent1"/>
+              <w:right w:val="single" w:sz="12" w:space="0" w:color="4472C4" w:themeColor="accent1"/>
+            </w:tcBorders>
+          </w:tcPr>
+          <w:p>
+            <w:pPr>
+              <w:rPr>
+                <w:rFonts w:ascii="Lucida Sans Unicode" w:hAnsi="Lucida Sans Unicode" w:cs="Lucida Sans Unicode" w:hint="eastAsia"/>
+                <w:lang w:val="fr-CA"/>
+              </w:rPr>
+            </w:pPr>
+            <w:r>
+              <w:rPr>
+                <w:rFonts w:ascii="Lucida Sans Unicode" w:hAnsi="Lucida Sans Unicode" w:cs="Lucida Sans Unicode"/>
+                <w:lang w:val="fr-CA"/>
+              </w:rPr>
+              <w:t>quinze</w:t>
+            </w:r>
+          </w:p>
+        </w:tc>
+        <w:tc>
+          <w:tcPr>
+            <w:tcW w:w="1984" w:type="dxa"/>
+            <w:tcBorders>
+              <w:top w:val="single" w:sz="12" w:space="0" w:color="4472C4" w:themeColor="accent1"/>
+              <w:left w:val="single" w:sz="12" w:space="0" w:color="4472C4" w:themeColor="accent1"/>
+              <w:bottom w:val="single" w:sz="12" w:space="0" w:color="4472C4" w:themeColor="accent1"/>
+              <w:right w:val="single" w:sz="12" w:space="0" w:color="4472C4" w:themeColor="accent1"/>
+            </w:tcBorders>
+          </w:tcPr>
+          <w:p>
+            <w:pPr>
+              <w:rPr>
+                <w:rFonts w:ascii="Lucida Sans Unicode" w:hAnsi="Lucida Sans Unicode" w:cs="Lucida Sans Unicode" w:hint="eastAsia"/>
+                <w:lang w:val="fr-CA"/>
+              </w:rPr>
+            </w:pPr>
+            <w:r>
+              <w:rPr>
+                <w:rFonts w:ascii="Lucida Sans Unicode" w:hAnsi="Lucida Sans Unicode" w:cs="Lucida Sans Unicode"/>
+                <w:lang w:val="fr-CA"/>
+              </w:rPr>
+              <w:t>[kɛ̃:z]</w:t>
+            </w:r>
+          </w:p>
+        </w:tc>
+      </w:tr>
+      <w:tr>
+        <w:tc>
+          <w:tcPr>
+            <w:tcW w:w="708" w:type="dxa"/>
+            <w:tcBorders>
+              <w:top w:val="single" w:sz="12" w:space="0" w:color="4472C4" w:themeColor="accent1"/>
+              <w:left w:val="single" w:sz="12" w:space="0" w:color="4472C4" w:themeColor="accent1"/>
+              <w:bottom w:val="single" w:sz="12" w:space="0" w:color="4472C4" w:themeColor="accent1"/>
+              <w:right w:val="single" w:sz="12" w:space="0" w:color="4472C4" w:themeColor="accent1"/>
+            </w:tcBorders>
+          </w:tcPr>
+          <w:p>
+            <w:pPr>
+              <w:rPr>
+                <w:rFonts w:ascii="Lucida Sans Unicode" w:hAnsi="Lucida Sans Unicode" w:cs="Lucida Sans Unicode" w:hint="eastAsia"/>
+                <w:lang w:val="fr-CA"/>
+              </w:rPr>
+            </w:pPr>
+            <w:r>
+              <w:rPr>
+                <w:rFonts w:ascii="Lucida Sans Unicode" w:hAnsi="Lucida Sans Unicode" w:cs="Lucida Sans Unicode" w:hint="eastAsia"/>
+                <w:lang w:val="fr-CA"/>
+              </w:rPr>
+              <w:t>6</w:t>
+            </w:r>
+          </w:p>
+        </w:tc>
+        <w:tc>
+          <w:tcPr>
+            <w:tcW w:w="1277" w:type="dxa"/>
+            <w:tcBorders>
+              <w:top w:val="single" w:sz="12" w:space="0" w:color="4472C4" w:themeColor="accent1"/>
+              <w:left w:val="single" w:sz="12" w:space="0" w:color="4472C4" w:themeColor="accent1"/>
+              <w:bottom w:val="single" w:sz="12" w:space="0" w:color="4472C4" w:themeColor="accent1"/>
+              <w:right w:val="single" w:sz="12" w:space="0" w:color="4472C4" w:themeColor="accent1"/>
+            </w:tcBorders>
+          </w:tcPr>
+          <w:p>
+            <w:pPr>
+              <w:rPr>
+                <w:rFonts w:ascii="Lucida Sans Unicode" w:hAnsi="Lucida Sans Unicode" w:cs="Lucida Sans Unicode" w:hint="eastAsia"/>
+                <w:lang w:val="fr-CA"/>
+              </w:rPr>
+            </w:pPr>
+            <w:r>
+              <w:rPr>
+                <w:rFonts w:ascii="Lucida Sans Unicode" w:hAnsi="Lucida Sans Unicode" w:cs="Lucida Sans Unicode"/>
+                <w:lang w:val="fr-CA"/>
+              </w:rPr>
+              <w:t>six</w:t>
+            </w:r>
+          </w:p>
+        </w:tc>
+        <w:tc>
+          <w:tcPr>
+            <w:tcW w:w="3260" w:type="dxa"/>
+            <w:tcBorders>
+              <w:top w:val="single" w:sz="12" w:space="0" w:color="4472C4" w:themeColor="accent1"/>
+              <w:left w:val="single" w:sz="12" w:space="0" w:color="4472C4" w:themeColor="accent1"/>
+              <w:bottom w:val="single" w:sz="12" w:space="0" w:color="4472C4" w:themeColor="accent1"/>
+              <w:right w:val="single" w:sz="12" w:space="0" w:color="4472C4" w:themeColor="accent1"/>
+            </w:tcBorders>
+          </w:tcPr>
+          <w:p>
+            <w:pPr>
+              <w:rPr>
+                <w:rFonts w:ascii="Lucida Sans Unicode" w:hAnsi="Lucida Sans Unicode" w:cs="Lucida Sans Unicode" w:hint="eastAsia"/>
+                <w:lang w:val="fr-CA"/>
+              </w:rPr>
+            </w:pPr>
+            <w:r>
+              <w:rPr>
+                <w:rFonts w:ascii="Lucida Sans Unicode" w:hAnsi="Lucida Sans Unicode" w:cs="Lucida Sans Unicode"/>
+                <w:lang w:val="fr-CA"/>
+              </w:rPr>
+              <w:t>[sis]</w:t>
+            </w:r>
+          </w:p>
+        </w:tc>
+        <w:tc>
+          <w:tcPr>
+            <w:tcW w:w="851" w:type="dxa"/>
+            <w:tcBorders>
+              <w:top w:val="single" w:sz="12" w:space="0" w:color="4472C4" w:themeColor="accent1"/>
+              <w:left w:val="single" w:sz="12" w:space="0" w:color="4472C4" w:themeColor="accent1"/>
+              <w:bottom w:val="single" w:sz="12" w:space="0" w:color="4472C4" w:themeColor="accent1"/>
+              <w:right w:val="single" w:sz="12" w:space="0" w:color="4472C4" w:themeColor="accent1"/>
+            </w:tcBorders>
+          </w:tcPr>
+          <w:p>
+            <w:pPr>
+              <w:rPr>
+                <w:rFonts w:ascii="Lucida Sans Unicode" w:hAnsi="Lucida Sans Unicode" w:cs="Lucida Sans Unicode" w:hint="eastAsia"/>
+                <w:lang w:val="fr-CA"/>
+              </w:rPr>
+            </w:pPr>
+            <w:r>
+              <w:rPr>
+                <w:rFonts w:ascii="Lucida Sans Unicode" w:hAnsi="Lucida Sans Unicode" w:cs="Lucida Sans Unicode" w:hint="eastAsia"/>
+                <w:lang w:val="fr-CA"/>
+              </w:rPr>
+              <w:t>1</w:t>
+            </w:r>
+            <w:r>
+              <w:rPr>
+                <w:rFonts w:ascii="Lucida Sans Unicode" w:hAnsi="Lucida Sans Unicode" w:cs="Lucida Sans Unicode"/>
+                <w:lang w:val="fr-CA"/>
+              </w:rPr>
+              <w:t>6</w:t>
+            </w:r>
+          </w:p>
+        </w:tc>
+        <w:tc>
+          <w:tcPr>
+            <w:tcW w:w="1559" w:type="dxa"/>
+            <w:tcBorders>
+              <w:top w:val="single" w:sz="12" w:space="0" w:color="4472C4" w:themeColor="accent1"/>
+              <w:left w:val="single" w:sz="12" w:space="0" w:color="4472C4" w:themeColor="accent1"/>
+              <w:bottom w:val="single" w:sz="12" w:space="0" w:color="4472C4" w:themeColor="accent1"/>
+              <w:right w:val="single" w:sz="12" w:space="0" w:color="4472C4" w:themeColor="accent1"/>
+            </w:tcBorders>
+          </w:tcPr>
+          <w:p>
+            <w:pPr>
+              <w:rPr>
+                <w:rFonts w:ascii="Lucida Sans Unicode" w:hAnsi="Lucida Sans Unicode" w:cs="Lucida Sans Unicode" w:hint="eastAsia"/>
+                <w:lang w:val="fr-CA"/>
+              </w:rPr>
+            </w:pPr>
+            <w:r>
+              <w:rPr>
+                <w:rFonts w:ascii="Lucida Sans Unicode" w:hAnsi="Lucida Sans Unicode" w:cs="Lucida Sans Unicode"/>
+                <w:lang w:val="fr-CA"/>
+              </w:rPr>
+              <w:t>seize</w:t>
+            </w:r>
+          </w:p>
+        </w:tc>
+        <w:tc>
+          <w:tcPr>
+            <w:tcW w:w="1984" w:type="dxa"/>
+            <w:tcBorders>
+              <w:top w:val="single" w:sz="12" w:space="0" w:color="4472C4" w:themeColor="accent1"/>
+              <w:left w:val="single" w:sz="12" w:space="0" w:color="4472C4" w:themeColor="accent1"/>
+              <w:bottom w:val="single" w:sz="12" w:space="0" w:color="4472C4" w:themeColor="accent1"/>
+              <w:right w:val="single" w:sz="12" w:space="0" w:color="4472C4" w:themeColor="accent1"/>
+            </w:tcBorders>
+          </w:tcPr>
+          <w:p>
+            <w:pPr>
+              <w:rPr>
+                <w:rFonts w:ascii="Lucida Sans Unicode" w:hAnsi="Lucida Sans Unicode" w:cs="Lucida Sans Unicode" w:hint="eastAsia"/>
+                <w:lang w:val="fr-CA"/>
+              </w:rPr>
+            </w:pPr>
+            <w:r>
+              <w:rPr>
+                <w:rFonts w:ascii="Lucida Sans Unicode" w:hAnsi="Lucida Sans Unicode" w:cs="Lucida Sans Unicode"/>
+                <w:lang w:val="fr-CA"/>
+              </w:rPr>
+              <w:t>[sɛ:z]</w:t>
+            </w:r>
+          </w:p>
+        </w:tc>
+      </w:tr>
+      <w:tr>
+        <w:tc>
+          <w:tcPr>
+            <w:tcW w:w="708" w:type="dxa"/>
+            <w:tcBorders>
+              <w:top w:val="single" w:sz="12" w:space="0" w:color="4472C4" w:themeColor="accent1"/>
+              <w:left w:val="single" w:sz="12" w:space="0" w:color="4472C4" w:themeColor="accent1"/>
+              <w:bottom w:val="single" w:sz="12" w:space="0" w:color="4472C4" w:themeColor="accent1"/>
+              <w:right w:val="single" w:sz="12" w:space="0" w:color="4472C4" w:themeColor="accent1"/>
+            </w:tcBorders>
+          </w:tcPr>
+          <w:p>
+            <w:pPr>
+              <w:rPr>
+                <w:rFonts w:ascii="Lucida Sans Unicode" w:hAnsi="Lucida Sans Unicode" w:cs="Lucida Sans Unicode" w:hint="eastAsia"/>
+                <w:lang w:val="fr-CA"/>
+              </w:rPr>
+            </w:pPr>
+            <w:r>
+              <w:rPr>
+                <w:rFonts w:ascii="Lucida Sans Unicode" w:hAnsi="Lucida Sans Unicode" w:cs="Lucida Sans Unicode" w:hint="eastAsia"/>
+                <w:lang w:val="fr-CA"/>
+              </w:rPr>
+              <w:t>7</w:t>
+            </w:r>
+          </w:p>
+        </w:tc>
+        <w:tc>
+          <w:tcPr>
+            <w:tcW w:w="1277" w:type="dxa"/>
+            <w:tcBorders>
+              <w:top w:val="single" w:sz="12" w:space="0" w:color="4472C4" w:themeColor="accent1"/>
+              <w:left w:val="single" w:sz="12" w:space="0" w:color="4472C4" w:themeColor="accent1"/>
+              <w:bottom w:val="single" w:sz="12" w:space="0" w:color="4472C4" w:themeColor="accent1"/>
+              <w:right w:val="single" w:sz="12" w:space="0" w:color="4472C4" w:themeColor="accent1"/>
+            </w:tcBorders>
+          </w:tcPr>
+          <w:p>
+            <w:pPr>
+              <w:rPr>
+                <w:rFonts w:ascii="Lucida Sans Unicode" w:hAnsi="Lucida Sans Unicode" w:cs="Lucida Sans Unicode" w:hint="eastAsia"/>
+                <w:lang w:val="fr-CA"/>
+              </w:rPr>
+            </w:pPr>
+            <w:r>
+              <w:rPr>
+                <w:rFonts w:ascii="Lucida Sans Unicode" w:hAnsi="Lucida Sans Unicode" w:cs="Lucida Sans Unicode"/>
+                <w:lang w:val="fr-CA"/>
+              </w:rPr>
+              <w:t>sept</w:t>
+            </w:r>
+          </w:p>
+        </w:tc>
+        <w:tc>
+          <w:tcPr>
+            <w:tcW w:w="3260" w:type="dxa"/>
+            <w:tcBorders>
+              <w:top w:val="single" w:sz="12" w:space="0" w:color="4472C4" w:themeColor="accent1"/>
+              <w:left w:val="single" w:sz="12" w:space="0" w:color="4472C4" w:themeColor="accent1"/>
+              <w:bottom w:val="single" w:sz="12" w:space="0" w:color="4472C4" w:themeColor="accent1"/>
+              <w:right w:val="single" w:sz="12" w:space="0" w:color="4472C4" w:themeColor="accent1"/>
+            </w:tcBorders>
+          </w:tcPr>
+          <w:p>
+            <w:pPr>
+              <w:rPr>
+                <w:rFonts w:ascii="Lucida Sans Unicode" w:hAnsi="Lucida Sans Unicode" w:cs="Lucida Sans Unicode" w:hint="eastAsia"/>
+                <w:lang w:val="fr-CA"/>
+              </w:rPr>
+            </w:pPr>
+            <w:r>
+              <w:rPr>
+                <w:rFonts w:ascii="Lucida Sans Unicode" w:hAnsi="Lucida Sans Unicode" w:cs="Lucida Sans Unicode"/>
+                <w:lang w:val="fr-CA"/>
+              </w:rPr>
+              <w:t>[s</w:t>
+            </w:r>
+            <w:r>
+              <w:rPr>
+                <w:rFonts w:ascii="Lucida Sans Unicode" w:hAnsi="Lucida Sans Unicode" w:cs="Lucida Sans Unicode"/>
+                <w:lang w:val="fr-CA"/>
+              </w:rPr>
+              <w:t>ɛ</w:t>
+            </w:r>
+            <w:r>
+              <w:rPr>
+                <w:rFonts w:ascii="Lucida Sans Unicode" w:hAnsi="Lucida Sans Unicode" w:cs="Lucida Sans Unicode"/>
+                <w:lang w:val="fr-CA"/>
+              </w:rPr>
+              <w:t>t]</w:t>
+            </w:r>
+          </w:p>
+        </w:tc>
+        <w:tc>
+          <w:tcPr>
+            <w:tcW w:w="851" w:type="dxa"/>
+            <w:tcBorders>
+              <w:top w:val="single" w:sz="12" w:space="0" w:color="4472C4" w:themeColor="accent1"/>
+              <w:left w:val="single" w:sz="12" w:space="0" w:color="4472C4" w:themeColor="accent1"/>
+              <w:bottom w:val="single" w:sz="12" w:space="0" w:color="4472C4" w:themeColor="accent1"/>
+              <w:right w:val="single" w:sz="12" w:space="0" w:color="4472C4" w:themeColor="accent1"/>
+            </w:tcBorders>
+          </w:tcPr>
+          <w:p>
+            <w:pPr>
+              <w:rPr>
+                <w:rFonts w:ascii="Lucida Sans Unicode" w:hAnsi="Lucida Sans Unicode" w:cs="Lucida Sans Unicode" w:hint="eastAsia"/>
+                <w:lang w:val="fr-CA"/>
+              </w:rPr>
+            </w:pPr>
+            <w:r>
+              <w:rPr>
+                <w:rFonts w:ascii="Lucida Sans Unicode" w:hAnsi="Lucida Sans Unicode" w:cs="Lucida Sans Unicode" w:hint="eastAsia"/>
+                <w:lang w:val="fr-CA"/>
+              </w:rPr>
+              <w:t>1</w:t>
+            </w:r>
+            <w:r>
+              <w:rPr>
+                <w:rFonts w:ascii="Lucida Sans Unicode" w:hAnsi="Lucida Sans Unicode" w:cs="Lucida Sans Unicode"/>
+                <w:lang w:val="fr-CA"/>
+              </w:rPr>
+              <w:t>7</w:t>
+            </w:r>
+          </w:p>
+        </w:tc>
+        <w:tc>
+          <w:tcPr>
+            <w:tcW w:w="1559" w:type="dxa"/>
+            <w:tcBorders>
+              <w:top w:val="single" w:sz="12" w:space="0" w:color="4472C4" w:themeColor="accent1"/>
+              <w:left w:val="single" w:sz="12" w:space="0" w:color="4472C4" w:themeColor="accent1"/>
+              <w:bottom w:val="single" w:sz="12" w:space="0" w:color="4472C4" w:themeColor="accent1"/>
+              <w:right w:val="single" w:sz="12" w:space="0" w:color="4472C4" w:themeColor="accent1"/>
+            </w:tcBorders>
+          </w:tcPr>
+          <w:p>
+            <w:pPr>
+              <w:rPr>
+                <w:rFonts w:ascii="Lucida Sans Unicode" w:hAnsi="Lucida Sans Unicode" w:cs="Lucida Sans Unicode" w:hint="eastAsia"/>
+                <w:lang w:val="fr-CA"/>
+              </w:rPr>
+            </w:pPr>
+            <w:r>
+              <w:rPr>
+                <w:rFonts w:ascii="Lucida Sans Unicode" w:hAnsi="Lucida Sans Unicode" w:cs="Lucida Sans Unicode"/>
+                <w:lang w:val="fr-CA"/>
+              </w:rPr>
+              <w:t>dix-sept</w:t>
+            </w:r>
+          </w:p>
+        </w:tc>
+        <w:tc>
+          <w:tcPr>
+            <w:tcW w:w="1984" w:type="dxa"/>
+            <w:tcBorders>
+              <w:top w:val="single" w:sz="12" w:space="0" w:color="4472C4" w:themeColor="accent1"/>
+              <w:left w:val="single" w:sz="12" w:space="0" w:color="4472C4" w:themeColor="accent1"/>
+              <w:bottom w:val="single" w:sz="12" w:space="0" w:color="4472C4" w:themeColor="accent1"/>
+              <w:right w:val="single" w:sz="12" w:space="0" w:color="4472C4" w:themeColor="accent1"/>
+            </w:tcBorders>
+          </w:tcPr>
+          <w:p>
+            <w:pPr>
+              <w:rPr>
+                <w:rFonts w:ascii="Lucida Sans Unicode" w:hAnsi="Lucida Sans Unicode" w:cs="Lucida Sans Unicode" w:hint="eastAsia"/>
+                <w:lang w:val="fr-CA"/>
+              </w:rPr>
+            </w:pPr>
+            <w:r>
+              <w:rPr>
+                <w:rFonts w:ascii="Lucida Sans Unicode" w:hAnsi="Lucida Sans Unicode" w:cs="Lucida Sans Unicode"/>
+                <w:lang w:val="fr-CA"/>
+              </w:rPr>
+              <w:t>[disɛt]</w:t>
+            </w:r>
+          </w:p>
+        </w:tc>
+      </w:tr>
+      <w:tr>
+        <w:tc>
+          <w:tcPr>
+            <w:tcW w:w="708" w:type="dxa"/>
+            <w:tcBorders>
+              <w:top w:val="single" w:sz="12" w:space="0" w:color="4472C4" w:themeColor="accent1"/>
+              <w:left w:val="single" w:sz="12" w:space="0" w:color="4472C4" w:themeColor="accent1"/>
+              <w:bottom w:val="single" w:sz="12" w:space="0" w:color="4472C4" w:themeColor="accent1"/>
+              <w:right w:val="single" w:sz="12" w:space="0" w:color="4472C4" w:themeColor="accent1"/>
+            </w:tcBorders>
+          </w:tcPr>
+          <w:p>
+            <w:pPr>
+              <w:rPr>
+                <w:rFonts w:ascii="Lucida Sans Unicode" w:hAnsi="Lucida Sans Unicode" w:cs="Lucida Sans Unicode" w:hint="eastAsia"/>
+                <w:lang w:val="fr-CA"/>
+              </w:rPr>
+            </w:pPr>
+            <w:r>
+              <w:rPr>
+                <w:rFonts w:ascii="Lucida Sans Unicode" w:hAnsi="Lucida Sans Unicode" w:cs="Lucida Sans Unicode" w:hint="eastAsia"/>
+                <w:lang w:val="fr-CA"/>
+              </w:rPr>
+              <w:t>8</w:t>
+            </w:r>
+          </w:p>
+        </w:tc>
+        <w:tc>
+          <w:tcPr>
+            <w:tcW w:w="1277" w:type="dxa"/>
+            <w:tcBorders>
+              <w:top w:val="single" w:sz="12" w:space="0" w:color="4472C4" w:themeColor="accent1"/>
+              <w:left w:val="single" w:sz="12" w:space="0" w:color="4472C4" w:themeColor="accent1"/>
+              <w:bottom w:val="single" w:sz="12" w:space="0" w:color="4472C4" w:themeColor="accent1"/>
+              <w:right w:val="single" w:sz="12" w:space="0" w:color="4472C4" w:themeColor="accent1"/>
+            </w:tcBorders>
+          </w:tcPr>
+          <w:p>
+            <w:pPr>
+              <w:rPr>
+                <w:rFonts w:ascii="Lucida Sans Unicode" w:hAnsi="Lucida Sans Unicode" w:cs="Lucida Sans Unicode" w:hint="eastAsia"/>
+                <w:lang w:val="fr-CA"/>
+              </w:rPr>
+            </w:pPr>
+            <w:r>
+              <w:rPr>
+                <w:rFonts w:ascii="Lucida Sans Unicode" w:hAnsi="Lucida Sans Unicode" w:cs="Lucida Sans Unicode"/>
+                <w:lang w:val="fr-CA"/>
+              </w:rPr>
+              <w:t>huit</w:t>
+            </w:r>
+          </w:p>
+        </w:tc>
+        <w:tc>
+          <w:tcPr>
+            <w:tcW w:w="3260" w:type="dxa"/>
+            <w:tcBorders>
+              <w:top w:val="single" w:sz="12" w:space="0" w:color="4472C4" w:themeColor="accent1"/>
+              <w:left w:val="single" w:sz="12" w:space="0" w:color="4472C4" w:themeColor="accent1"/>
+              <w:bottom w:val="single" w:sz="12" w:space="0" w:color="4472C4" w:themeColor="accent1"/>
+              <w:right w:val="single" w:sz="12" w:space="0" w:color="4472C4" w:themeColor="accent1"/>
+            </w:tcBorders>
+          </w:tcPr>
+          <w:p>
+            <w:pPr>
+              <w:rPr>
+                <w:rFonts w:ascii="Lucida Sans Unicode" w:hAnsi="Lucida Sans Unicode" w:cs="Lucida Sans Unicode" w:hint="eastAsia"/>
+                <w:lang w:val="fr-CA"/>
+              </w:rPr>
+            </w:pPr>
+            <w:r>
+              <w:rPr>
+                <w:rFonts w:ascii="Lucida Sans Unicode" w:hAnsi="Lucida Sans Unicode" w:cs="Lucida Sans Unicode"/>
+                <w:lang w:val="fr-CA"/>
+              </w:rPr>
+              <w:t>[ɥit]</w:t>
+            </w:r>
+          </w:p>
+        </w:tc>
+        <w:tc>
+          <w:tcPr>
+            <w:tcW w:w="851" w:type="dxa"/>
+            <w:tcBorders>
+              <w:top w:val="single" w:sz="12" w:space="0" w:color="4472C4" w:themeColor="accent1"/>
+              <w:left w:val="single" w:sz="12" w:space="0" w:color="4472C4" w:themeColor="accent1"/>
+              <w:bottom w:val="single" w:sz="12" w:space="0" w:color="4472C4" w:themeColor="accent1"/>
+              <w:right w:val="single" w:sz="12" w:space="0" w:color="4472C4" w:themeColor="accent1"/>
+            </w:tcBorders>
+          </w:tcPr>
+          <w:p>
+            <w:pPr>
+              <w:rPr>
+                <w:rFonts w:ascii="Lucida Sans Unicode" w:hAnsi="Lucida Sans Unicode" w:cs="Lucida Sans Unicode" w:hint="eastAsia"/>
+                <w:lang w:val="fr-CA"/>
+              </w:rPr>
+            </w:pPr>
+            <w:r>
+              <w:rPr>
+                <w:rFonts w:ascii="Lucida Sans Unicode" w:hAnsi="Lucida Sans Unicode" w:cs="Lucida Sans Unicode" w:hint="eastAsia"/>
+                <w:lang w:val="fr-CA"/>
+              </w:rPr>
+              <w:t>1</w:t>
+            </w:r>
+            <w:r>
+              <w:rPr>
+                <w:rFonts w:ascii="Lucida Sans Unicode" w:hAnsi="Lucida Sans Unicode" w:cs="Lucida Sans Unicode"/>
+                <w:lang w:val="fr-CA"/>
+              </w:rPr>
+              <w:t>8</w:t>
+            </w:r>
+          </w:p>
+        </w:tc>
+        <w:tc>
+          <w:tcPr>
+            <w:tcW w:w="1559" w:type="dxa"/>
+            <w:tcBorders>
+              <w:top w:val="single" w:sz="12" w:space="0" w:color="4472C4" w:themeColor="accent1"/>
+              <w:left w:val="single" w:sz="12" w:space="0" w:color="4472C4" w:themeColor="accent1"/>
+              <w:bottom w:val="single" w:sz="12" w:space="0" w:color="4472C4" w:themeColor="accent1"/>
+              <w:right w:val="single" w:sz="12" w:space="0" w:color="4472C4" w:themeColor="accent1"/>
+            </w:tcBorders>
+          </w:tcPr>
+          <w:p>
+            <w:pPr>
+              <w:rPr>
+                <w:rFonts w:ascii="Lucida Sans Unicode" w:hAnsi="Lucida Sans Unicode" w:cs="Lucida Sans Unicode" w:hint="eastAsia"/>
+                <w:lang w:val="fr-CA"/>
+              </w:rPr>
+            </w:pPr>
+            <w:r>
+              <w:rPr>
+                <w:rFonts w:ascii="Lucida Sans Unicode" w:hAnsi="Lucida Sans Unicode" w:cs="Lucida Sans Unicode"/>
+                <w:lang w:val="fr-CA"/>
+              </w:rPr>
+              <w:t>dix-huit</w:t>
+            </w:r>
+          </w:p>
+        </w:tc>
+        <w:tc>
+          <w:tcPr>
+            <w:tcW w:w="1984" w:type="dxa"/>
+            <w:tcBorders>
+              <w:top w:val="single" w:sz="12" w:space="0" w:color="4472C4" w:themeColor="accent1"/>
+              <w:left w:val="single" w:sz="12" w:space="0" w:color="4472C4" w:themeColor="accent1"/>
+              <w:bottom w:val="single" w:sz="12" w:space="0" w:color="4472C4" w:themeColor="accent1"/>
+              <w:right w:val="single" w:sz="12" w:space="0" w:color="4472C4" w:themeColor="accent1"/>
+            </w:tcBorders>
+          </w:tcPr>
+          <w:p>
+            <w:pPr>
+              <w:rPr>
+                <w:rFonts w:ascii="Lucida Sans Unicode" w:hAnsi="Lucida Sans Unicode" w:cs="Lucida Sans Unicode" w:hint="eastAsia"/>
+                <w:lang w:val="fr-CA"/>
+              </w:rPr>
+            </w:pPr>
+            <w:r>
+              <w:rPr>
+                <w:rFonts w:ascii="Lucida Sans Unicode" w:hAnsi="Lucida Sans Unicode" w:cs="Lucida Sans Unicode"/>
+                <w:lang w:val="fr-CA"/>
+              </w:rPr>
+              <w:t>[dizɥit]</w:t>
+            </w:r>
+          </w:p>
+        </w:tc>
+      </w:tr>
+      <w:tr>
+        <w:tc>
+          <w:tcPr>
+            <w:tcW w:w="708" w:type="dxa"/>
+            <w:tcBorders>
+              <w:top w:val="single" w:sz="12" w:space="0" w:color="4472C4" w:themeColor="accent1"/>
+              <w:left w:val="single" w:sz="12" w:space="0" w:color="4472C4" w:themeColor="accent1"/>
+              <w:bottom w:val="single" w:sz="12" w:space="0" w:color="4472C4" w:themeColor="accent1"/>
+              <w:right w:val="single" w:sz="12" w:space="0" w:color="4472C4" w:themeColor="accent1"/>
+            </w:tcBorders>
+          </w:tcPr>
+          <w:p>
+            <w:pPr>
+              <w:rPr>
+                <w:rFonts w:ascii="Lucida Sans Unicode" w:hAnsi="Lucida Sans Unicode" w:cs="Lucida Sans Unicode" w:hint="eastAsia"/>
+                <w:lang w:val="fr-CA"/>
+              </w:rPr>
+            </w:pPr>
+            <w:r>
+              <w:rPr>
+                <w:rFonts w:ascii="Lucida Sans Unicode" w:hAnsi="Lucida Sans Unicode" w:cs="Lucida Sans Unicode" w:hint="eastAsia"/>
+                <w:lang w:val="fr-CA"/>
+              </w:rPr>
+              <w:t>9</w:t>
+            </w:r>
+          </w:p>
+        </w:tc>
+        <w:tc>
+          <w:tcPr>
+            <w:tcW w:w="1277" w:type="dxa"/>
+            <w:tcBorders>
+              <w:top w:val="single" w:sz="12" w:space="0" w:color="4472C4" w:themeColor="accent1"/>
+              <w:left w:val="single" w:sz="12" w:space="0" w:color="4472C4" w:themeColor="accent1"/>
+              <w:bottom w:val="single" w:sz="12" w:space="0" w:color="4472C4" w:themeColor="accent1"/>
+              <w:right w:val="single" w:sz="12" w:space="0" w:color="4472C4" w:themeColor="accent1"/>
+            </w:tcBorders>
+          </w:tcPr>
+          <w:p>
+            <w:pPr>
+              <w:rPr>
+                <w:rFonts w:ascii="Lucida Sans Unicode" w:hAnsi="Lucida Sans Unicode" w:cs="Lucida Sans Unicode" w:hint="eastAsia"/>
+                <w:lang w:val="fr-CA"/>
+              </w:rPr>
+            </w:pPr>
+            <w:r>
+              <w:rPr>
+                <w:rFonts w:ascii="Lucida Sans Unicode" w:hAnsi="Lucida Sans Unicode" w:cs="Lucida Sans Unicode"/>
+                <w:lang w:val="fr-CA"/>
+              </w:rPr>
+              <w:t>neuf</w:t>
+            </w:r>
+          </w:p>
+        </w:tc>
+        <w:tc>
+          <w:tcPr>
+            <w:tcW w:w="3260" w:type="dxa"/>
+            <w:tcBorders>
+              <w:top w:val="single" w:sz="12" w:space="0" w:color="4472C4" w:themeColor="accent1"/>
+              <w:left w:val="single" w:sz="12" w:space="0" w:color="4472C4" w:themeColor="accent1"/>
+              <w:bottom w:val="single" w:sz="12" w:space="0" w:color="4472C4" w:themeColor="accent1"/>
+              <w:right w:val="single" w:sz="12" w:space="0" w:color="4472C4" w:themeColor="accent1"/>
+            </w:tcBorders>
+          </w:tcPr>
+          <w:p>
+            <w:pPr>
+              <w:rPr>
+                <w:rFonts w:ascii="Lucida Sans Unicode" w:hAnsi="Lucida Sans Unicode" w:cs="Lucida Sans Unicode" w:hint="eastAsia"/>
+                <w:lang w:val="fr-CA"/>
+              </w:rPr>
+            </w:pPr>
+            <w:r>
+              <w:rPr>
+                <w:rFonts w:ascii="Lucida Sans Unicode" w:hAnsi="Lucida Sans Unicode" w:cs="Lucida Sans Unicode"/>
+                <w:lang w:val="fr-CA"/>
+              </w:rPr>
+              <w:t>[nœf]</w:t>
+            </w:r>
+          </w:p>
+        </w:tc>
+        <w:tc>
+          <w:tcPr>
+            <w:tcW w:w="851" w:type="dxa"/>
+            <w:tcBorders>
+              <w:top w:val="single" w:sz="12" w:space="0" w:color="4472C4" w:themeColor="accent1"/>
+              <w:left w:val="single" w:sz="12" w:space="0" w:color="4472C4" w:themeColor="accent1"/>
+              <w:bottom w:val="single" w:sz="12" w:space="0" w:color="4472C4" w:themeColor="accent1"/>
+              <w:right w:val="single" w:sz="12" w:space="0" w:color="4472C4" w:themeColor="accent1"/>
+            </w:tcBorders>
+          </w:tcPr>
+          <w:p>
+            <w:pPr>
+              <w:rPr>
+                <w:rFonts w:ascii="Lucida Sans Unicode" w:hAnsi="Lucida Sans Unicode" w:cs="Lucida Sans Unicode" w:hint="eastAsia"/>
+                <w:lang w:val="fr-CA"/>
+              </w:rPr>
+            </w:pPr>
+            <w:r>
+              <w:rPr>
+                <w:rFonts w:ascii="Lucida Sans Unicode" w:hAnsi="Lucida Sans Unicode" w:cs="Lucida Sans Unicode" w:hint="eastAsia"/>
+                <w:lang w:val="fr-CA"/>
+              </w:rPr>
+              <w:t>1</w:t>
+            </w:r>
+            <w:r>
+              <w:rPr>
+                <w:rFonts w:ascii="Lucida Sans Unicode" w:hAnsi="Lucida Sans Unicode" w:cs="Lucida Sans Unicode"/>
+                <w:lang w:val="fr-CA"/>
+              </w:rPr>
+              <w:t>9</w:t>
+            </w:r>
+          </w:p>
+        </w:tc>
+        <w:tc>
+          <w:tcPr>
+            <w:tcW w:w="1559" w:type="dxa"/>
+            <w:tcBorders>
+              <w:top w:val="single" w:sz="12" w:space="0" w:color="4472C4" w:themeColor="accent1"/>
+              <w:left w:val="single" w:sz="12" w:space="0" w:color="4472C4" w:themeColor="accent1"/>
+              <w:bottom w:val="single" w:sz="12" w:space="0" w:color="4472C4" w:themeColor="accent1"/>
+              <w:right w:val="single" w:sz="12" w:space="0" w:color="4472C4" w:themeColor="accent1"/>
+            </w:tcBorders>
+          </w:tcPr>
+          <w:p>
+            <w:pPr>
+              <w:rPr>
+                <w:rFonts w:ascii="Lucida Sans Unicode" w:hAnsi="Lucida Sans Unicode" w:cs="Lucida Sans Unicode" w:hint="eastAsia"/>
+                <w:lang w:val="fr-CA"/>
+              </w:rPr>
+            </w:pPr>
+            <w:r>
+              <w:rPr>
+                <w:rFonts w:ascii="Lucida Sans Unicode" w:hAnsi="Lucida Sans Unicode" w:cs="Lucida Sans Unicode"/>
+                <w:lang w:val="fr-CA"/>
+              </w:rPr>
+              <w:t>dix-neuf</w:t>
+            </w:r>
+          </w:p>
+        </w:tc>
+        <w:tc>
+          <w:tcPr>
+            <w:tcW w:w="1984" w:type="dxa"/>
+            <w:tcBorders>
+              <w:top w:val="single" w:sz="12" w:space="0" w:color="4472C4" w:themeColor="accent1"/>
+              <w:left w:val="single" w:sz="12" w:space="0" w:color="4472C4" w:themeColor="accent1"/>
+              <w:bottom w:val="single" w:sz="12" w:space="0" w:color="4472C4" w:themeColor="accent1"/>
+              <w:right w:val="single" w:sz="12" w:space="0" w:color="4472C4" w:themeColor="accent1"/>
+            </w:tcBorders>
+          </w:tcPr>
+          <w:p>
+            <w:pPr>
+              <w:rPr>
+                <w:rFonts w:ascii="Lucida Sans Unicode" w:hAnsi="Lucida Sans Unicode" w:cs="Lucida Sans Unicode" w:hint="eastAsia"/>
+                <w:lang w:val="fr-CA"/>
+              </w:rPr>
+            </w:pPr>
+            <w:r>
+              <w:rPr>
+                <w:rFonts w:ascii="Lucida Sans Unicode" w:hAnsi="Lucida Sans Unicode" w:cs="Lucida Sans Unicode"/>
+                <w:lang w:val="fr-CA"/>
+              </w:rPr>
+              <w:t>[diznœf]</w:t>
+            </w:r>
+          </w:p>
+        </w:tc>
+      </w:tr>
+      <w:tr>
+        <w:tc>
+          <w:tcPr>
+            <w:tcW w:w="708" w:type="dxa"/>
+            <w:tcBorders>
+              <w:top w:val="single" w:sz="12" w:space="0" w:color="4472C4" w:themeColor="accent1"/>
+              <w:left w:val="single" w:sz="12" w:space="0" w:color="4472C4" w:themeColor="accent1"/>
+              <w:bottom w:val="single" w:sz="12" w:space="0" w:color="4472C4" w:themeColor="accent1"/>
+              <w:right w:val="single" w:sz="12" w:space="0" w:color="4472C4" w:themeColor="accent1"/>
+            </w:tcBorders>
+          </w:tcPr>
+          <w:p>
+            <w:pPr>
+              <w:rPr>
+                <w:rFonts w:ascii="Lucida Sans Unicode" w:hAnsi="Lucida Sans Unicode" w:cs="Lucida Sans Unicode" w:hint="eastAsia"/>
+                <w:lang w:val="fr-CA"/>
+              </w:rPr>
+            </w:pPr>
+            <w:r>
+              <w:rPr>
+                <w:rFonts w:ascii="Lucida Sans Unicode" w:hAnsi="Lucida Sans Unicode" w:cs="Lucida Sans Unicode" w:hint="eastAsia"/>
+                <w:lang w:val="fr-CA"/>
+              </w:rPr>
+              <w:t>1</w:t>
+            </w:r>
+            <w:r>
+              <w:rPr>
+                <w:rFonts w:ascii="Lucida Sans Unicode" w:hAnsi="Lucida Sans Unicode" w:cs="Lucida Sans Unicode"/>
+                <w:lang w:val="fr-CA"/>
+              </w:rPr>
+              <w:t>0</w:t>
+            </w:r>
+          </w:p>
+        </w:tc>
+        <w:tc>
+          <w:tcPr>
+            <w:tcW w:w="1277" w:type="dxa"/>
+            <w:tcBorders>
+              <w:top w:val="single" w:sz="12" w:space="0" w:color="4472C4" w:themeColor="accent1"/>
+              <w:left w:val="single" w:sz="12" w:space="0" w:color="4472C4" w:themeColor="accent1"/>
+              <w:bottom w:val="single" w:sz="12" w:space="0" w:color="4472C4" w:themeColor="accent1"/>
+              <w:right w:val="single" w:sz="12" w:space="0" w:color="4472C4" w:themeColor="accent1"/>
+            </w:tcBorders>
+          </w:tcPr>
+          <w:p>
+            <w:pPr>
+              <w:rPr>
+                <w:rFonts w:ascii="Lucida Sans Unicode" w:hAnsi="Lucida Sans Unicode" w:cs="Lucida Sans Unicode" w:hint="eastAsia"/>
+                <w:lang w:val="fr-CA"/>
+              </w:rPr>
+            </w:pPr>
+            <w:r>
+              <w:rPr>
+                <w:rFonts w:ascii="Lucida Sans Unicode" w:hAnsi="Lucida Sans Unicode" w:cs="Lucida Sans Unicode"/>
+                <w:lang w:val="fr-CA"/>
+              </w:rPr>
+              <w:t>dix</w:t>
+            </w:r>
+          </w:p>
+        </w:tc>
+        <w:tc>
+          <w:tcPr>
+            <w:tcW w:w="3260" w:type="dxa"/>
+            <w:tcBorders>
+              <w:top w:val="single" w:sz="12" w:space="0" w:color="4472C4" w:themeColor="accent1"/>
+              <w:left w:val="single" w:sz="12" w:space="0" w:color="4472C4" w:themeColor="accent1"/>
+              <w:bottom w:val="single" w:sz="12" w:space="0" w:color="4472C4" w:themeColor="accent1"/>
+              <w:right w:val="single" w:sz="12" w:space="0" w:color="4472C4" w:themeColor="accent1"/>
+            </w:tcBorders>
+          </w:tcPr>
+          <w:p>
+            <w:pPr>
+              <w:rPr>
+                <w:rFonts w:ascii="Lucida Sans Unicode" w:hAnsi="Lucida Sans Unicode" w:cs="Lucida Sans Unicode" w:hint="eastAsia"/>
+                <w:lang w:val="fr-CA"/>
+              </w:rPr>
+            </w:pPr>
+            <w:r>
+              <w:rPr>
+                <w:rFonts w:ascii="Lucida Sans Unicode" w:hAnsi="Lucida Sans Unicode" w:cs="Lucida Sans Unicode"/>
+                <w:lang w:val="fr-CA"/>
+              </w:rPr>
+              <w:t>[dis]</w:t>
+            </w:r>
+          </w:p>
+        </w:tc>
+        <w:tc>
+          <w:tcPr>
+            <w:tcW w:w="851" w:type="dxa"/>
+            <w:tcBorders>
+              <w:top w:val="single" w:sz="12" w:space="0" w:color="4472C4" w:themeColor="accent1"/>
+              <w:left w:val="single" w:sz="12" w:space="0" w:color="4472C4" w:themeColor="accent1"/>
+              <w:bottom w:val="single" w:sz="12" w:space="0" w:color="4472C4" w:themeColor="accent1"/>
+              <w:right w:val="single" w:sz="12" w:space="0" w:color="4472C4" w:themeColor="accent1"/>
+            </w:tcBorders>
+          </w:tcPr>
+          <w:p>
+            <w:pPr>
+              <w:rPr>
+                <w:rFonts w:ascii="Lucida Sans Unicode" w:hAnsi="Lucida Sans Unicode" w:cs="Lucida Sans Unicode" w:hint="eastAsia"/>
+                <w:lang w:val="fr-CA"/>
+              </w:rPr>
+            </w:pPr>
+            <w:r>
+              <w:rPr>
+                <w:rFonts w:ascii="Lucida Sans Unicode" w:hAnsi="Lucida Sans Unicode" w:cs="Lucida Sans Unicode" w:hint="eastAsia"/>
+                <w:lang w:val="fr-CA"/>
+              </w:rPr>
+              <w:t>2</w:t>
+            </w:r>
+            <w:r>
+              <w:rPr>
+                <w:rFonts w:ascii="Lucida Sans Unicode" w:hAnsi="Lucida Sans Unicode" w:cs="Lucida Sans Unicode"/>
+                <w:lang w:val="fr-CA"/>
+              </w:rPr>
+              <w:t>0</w:t>
+            </w:r>
+          </w:p>
+        </w:tc>
+        <w:tc>
+          <w:tcPr>
+            <w:tcW w:w="1559" w:type="dxa"/>
+            <w:tcBorders>
+              <w:top w:val="single" w:sz="12" w:space="0" w:color="4472C4" w:themeColor="accent1"/>
+              <w:left w:val="single" w:sz="12" w:space="0" w:color="4472C4" w:themeColor="accent1"/>
+              <w:bottom w:val="single" w:sz="12" w:space="0" w:color="4472C4" w:themeColor="accent1"/>
+              <w:right w:val="single" w:sz="12" w:space="0" w:color="4472C4" w:themeColor="accent1"/>
+            </w:tcBorders>
+          </w:tcPr>
+          <w:p>
+            <w:pPr>
+              <w:rPr>
+                <w:rFonts w:ascii="Lucida Sans Unicode" w:hAnsi="Lucida Sans Unicode" w:cs="Lucida Sans Unicode" w:hint="eastAsia"/>
+                <w:lang w:val="fr-CA"/>
+              </w:rPr>
+            </w:pPr>
+            <w:r>
+              <w:rPr>
+                <w:rFonts w:ascii="Lucida Sans Unicode" w:hAnsi="Lucida Sans Unicode" w:cs="Lucida Sans Unicode"/>
+                <w:lang w:val="fr-CA"/>
+              </w:rPr>
+              <w:t>vingt</w:t>
+            </w:r>
+          </w:p>
+        </w:tc>
+        <w:tc>
+          <w:tcPr>
+            <w:tcW w:w="1984" w:type="dxa"/>
+            <w:tcBorders>
+              <w:top w:val="single" w:sz="12" w:space="0" w:color="4472C4" w:themeColor="accent1"/>
+              <w:left w:val="single" w:sz="12" w:space="0" w:color="4472C4" w:themeColor="accent1"/>
+              <w:bottom w:val="single" w:sz="12" w:space="0" w:color="4472C4" w:themeColor="accent1"/>
+              <w:right w:val="single" w:sz="12" w:space="0" w:color="4472C4" w:themeColor="accent1"/>
+            </w:tcBorders>
+          </w:tcPr>
+          <w:p>
+            <w:pPr>
+              <w:rPr>
+                <w:rFonts w:ascii="Lucida Sans Unicode" w:hAnsi="Lucida Sans Unicode" w:cs="Lucida Sans Unicode" w:hint="eastAsia"/>
+                <w:lang w:val="fr-CA"/>
+              </w:rPr>
+            </w:pPr>
+            <w:r>
+              <w:rPr>
+                <w:rFonts w:ascii="Lucida Sans Unicode" w:hAnsi="Lucida Sans Unicode" w:cs="Lucida Sans Unicode"/>
+                <w:lang w:val="fr-CA"/>
+              </w:rPr>
+              <w:t>[vɛ̃]</w:t>
+            </w:r>
+          </w:p>
+        </w:tc>
+      </w:tr>
+    </w:tbl>
+    <w:p>
+      <w:pPr>
+        <w:rPr>
+          <w:rFonts w:ascii="Lucida Sans Unicode" w:hAnsi="Lucida Sans Unicode" w:cs="Lucida Sans Unicode"/>
+          <w:lang w:val="fr-CA"/>
+        </w:rPr>
+      </w:pPr>
+    </w:p>
+    <w:p>
+      <w:pPr>
+        <w:rPr>
           <w:rFonts w:ascii="Lucida Sans Unicode" w:hAnsi="Lucida Sans Unicode" w:cs="Lucida Sans Unicode" w:hint="eastAsia"/>
           <w:lang w:val="fr-CA"/>
         </w:rPr>
       </w:pPr>
+      <w:bookmarkStart w:id="0" w:name="_GoBack"/>
+      <w:bookmarkEnd w:id="0"/>
     </w:p>
     <w:sectPr>
       <w:pgSz w:w="11906" w:h="16838"/>

</xml_diff>